<commit_message>
Major changes on Anforderungspezifikation
</commit_message>
<xml_diff>
--- a/Anforderungsspezifikation x02.docx
+++ b/Anforderungsspezifikation x02.docx
@@ -1,6 +1,6 @@
 
 <file path=word/document.xml><?xml version="1.0" encoding="utf-8"?>
-<w:document xmlns:wpc="http://schemas.microsoft.com/office/word/2010/wordprocessingCanvas" xmlns:cx="http://schemas.microsoft.com/office/drawing/2014/chartex" xmlns:cx1="http://schemas.microsoft.com/office/drawing/2015/9/8/chartex" xmlns:cx2="http://schemas.microsoft.com/office/drawing/2015/10/21/chartex" xmlns:cx3="http://schemas.microsoft.com/office/drawing/2016/5/9/chartex" xmlns:cx4="http://schemas.microsoft.com/office/drawing/2016/5/10/chartex" xmlns:cx5="http://schemas.microsoft.com/office/drawing/2016/5/11/chartex" xmlns:cx6="http://schemas.microsoft.com/office/drawing/2016/5/12/chartex" xmlns:cx7="http://schemas.microsoft.com/office/drawing/2016/5/13/chartex" xmlns:cx8="http://schemas.microsoft.com/office/drawing/2016/5/14/chartex" xmlns:mc="http://schemas.openxmlformats.org/markup-compatibility/2006" xmlns:aink="http://schemas.microsoft.com/office/drawing/2016/ink" xmlns:am3d="http://schemas.microsoft.com/office/drawing/2017/model3d" xmlns:o="urn:schemas-microsoft-com:office:office" xmlns:r="http://schemas.openxmlformats.org/officeDocument/2006/relationships" xmlns:m="http://schemas.openxmlformats.org/officeDocument/2006/math" xmlns:v="urn:schemas-microsoft-com:vml" xmlns:wp14="http://schemas.microsoft.com/office/word/2010/wordprocessingDrawing" xmlns:wp="http://schemas.openxmlformats.org/drawingml/2006/wordprocessingDrawing" xmlns:w10="urn:schemas-microsoft-com:office:word" xmlns:w="http://schemas.openxmlformats.org/wordprocessingml/2006/main" xmlns:w14="http://schemas.microsoft.com/office/word/2010/wordml" xmlns:w15="http://schemas.microsoft.com/office/word/2012/wordml" xmlns:w16se="http://schemas.microsoft.com/office/word/2015/wordml/symex" xmlns:wpg="http://schemas.microsoft.com/office/word/2010/wordprocessingGroup" xmlns:wpi="http://schemas.microsoft.com/office/word/2010/wordprocessingInk" xmlns:wne="http://schemas.microsoft.com/office/word/2006/wordml" xmlns:wps="http://schemas.microsoft.com/office/word/2010/wordprocessingShape" mc:Ignorable="w14 w15 w16se wp14">
+<w:document xmlns:wpc="http://schemas.microsoft.com/office/word/2010/wordprocessingCanvas" xmlns:mo="http://schemas.microsoft.com/office/mac/office/2008/main" xmlns:mc="http://schemas.openxmlformats.org/markup-compatibility/2006" xmlns:mv="urn:schemas-microsoft-com:mac:vml" xmlns:o="urn:schemas-microsoft-com:office:office" xmlns:r="http://schemas.openxmlformats.org/officeDocument/2006/relationships" xmlns:m="http://schemas.openxmlformats.org/officeDocument/2006/math" xmlns:v="urn:schemas-microsoft-com:vml" xmlns:wp14="http://schemas.microsoft.com/office/word/2010/wordprocessingDrawing" xmlns:wp="http://schemas.openxmlformats.org/drawingml/2006/wordprocessingDrawing" xmlns:w10="urn:schemas-microsoft-com:office:word" xmlns:w="http://schemas.openxmlformats.org/wordprocessingml/2006/main" xmlns:w14="http://schemas.microsoft.com/office/word/2010/wordml" xmlns:w15="http://schemas.microsoft.com/office/word/2012/wordml" xmlns:wpg="http://schemas.microsoft.com/office/word/2010/wordprocessingGroup" xmlns:wpi="http://schemas.microsoft.com/office/word/2010/wordprocessingInk" xmlns:wne="http://schemas.microsoft.com/office/word/2006/wordml" xmlns:wps="http://schemas.microsoft.com/office/word/2010/wordprocessingShape" mc:Ignorable="w14 w15 wp14">
   <w:body>
     <w:tbl>
       <w:tblPr>
@@ -39,7 +39,7 @@
             <w:r>
               <w:rPr>
                 <w:noProof/>
-                <w:lang w:eastAsia="de-CH"/>
+                <w:lang w:val="en-US"/>
               </w:rPr>
               <w:drawing>
                 <wp:anchor distT="0" distB="0" distL="114300" distR="114300" simplePos="0" relativeHeight="251658240" behindDoc="0" locked="0" layoutInCell="1" allowOverlap="1" wp14:anchorId="67C41120" wp14:editId="0351AB59">
@@ -135,7 +135,13 @@
               <w:pStyle w:val="Title"/>
             </w:pPr>
             <w:r>
-              <w:t>Bitcoin Scrip Debugger</w:t>
+              <w:t>Bitcoin Scrip</w:t>
+            </w:r>
+            <w:r>
+              <w:t>t</w:t>
+            </w:r>
+            <w:r>
+              <w:t xml:space="preserve"> Debugger</w:t>
             </w:r>
           </w:p>
           <w:p>
@@ -364,6 +370,13 @@
     </w:p>
     <w:sdt>
       <w:sdtPr>
+        <w:rPr>
+          <w:rFonts w:ascii="Lucida Sans" w:eastAsia="Lucida Sans" w:hAnsi="Lucida Sans" w:cs="Times New Roman"/>
+          <w:color w:val="auto"/>
+          <w:sz w:val="19"/>
+          <w:szCs w:val="20"/>
+          <w:lang w:val="de-CH"/>
+        </w:rPr>
         <w:id w:val="-440076199"/>
         <w:docPartObj>
           <w:docPartGallery w:val="Table of Contents"/>
@@ -372,14 +385,9 @@
       </w:sdtPr>
       <w:sdtEndPr>
         <w:rPr>
-          <w:rFonts w:ascii="Lucida Sans" w:eastAsia="Lucida Sans" w:hAnsi="Lucida Sans" w:cs="Times New Roman"/>
           <w:b/>
           <w:bCs/>
           <w:noProof/>
-          <w:color w:val="auto"/>
-          <w:sz w:val="19"/>
-          <w:szCs w:val="20"/>
-          <w:lang w:val="de-CH"/>
         </w:rPr>
       </w:sdtEndPr>
       <w:sdtContent>
@@ -2058,22 +2066,75 @@
         <w:jc w:val="both"/>
       </w:pPr>
       <w:r>
-        <w:t>Durch dieses Projekt wird eine Open</w:t>
-      </w:r>
-      <w:r>
-        <w:t xml:space="preserve"> S</w:t>
-      </w:r>
-      <w:r>
-        <w:t>ource Lösung angeboten,</w:t>
-      </w:r>
-      <w:r>
-        <w:t xml:space="preserve"> welche es dem Nutzer erlaubt </w:t>
-      </w:r>
-      <w:r>
-        <w:t>offline und sicher seine Bitcoin Skripte zu testen.</w:t>
-      </w:r>
-      <w:r>
-        <w:t xml:space="preserve"> </w:t>
+        <w:t xml:space="preserve">Bitcoins können </w:t>
+      </w:r>
+      <w:r>
+        <w:t xml:space="preserve">gekauft und verkauft werden. Der Wechsel von Besitzern wird Mittels </w:t>
+      </w:r>
+      <w:proofErr w:type="spellStart"/>
+      <w:r>
+        <w:t>Locking</w:t>
+      </w:r>
+      <w:proofErr w:type="spellEnd"/>
+      <w:r>
+        <w:t xml:space="preserve"> und </w:t>
+      </w:r>
+      <w:proofErr w:type="spellStart"/>
+      <w:r>
+        <w:t>Unlocking</w:t>
+      </w:r>
+      <w:proofErr w:type="spellEnd"/>
+      <w:r>
+        <w:t xml:space="preserve"> Scripts geregelt. Die Script Sprache ist </w:t>
+      </w:r>
+      <w:proofErr w:type="gramStart"/>
+      <w:r>
+        <w:t>eine Bitcoin</w:t>
+      </w:r>
+      <w:proofErr w:type="gramEnd"/>
+      <w:r>
+        <w:t xml:space="preserve"> eigene Script Sprache welche nicht Turing mächtig ist und Stack basiert ist.</w:t>
+      </w:r>
+      <w:r>
+        <w:t xml:space="preserve"> Die Script Sprache besteht aus so </w:t>
+      </w:r>
+      <w:r>
+        <w:t>genannten</w:t>
+      </w:r>
+      <w:r>
+        <w:t xml:space="preserve"> OP Codes. Das </w:t>
+      </w:r>
+      <w:proofErr w:type="spellStart"/>
+      <w:r>
+        <w:t>Locking</w:t>
+      </w:r>
+      <w:proofErr w:type="spellEnd"/>
+      <w:r>
+        <w:t xml:space="preserve"> und </w:t>
+      </w:r>
+      <w:proofErr w:type="spellStart"/>
+      <w:r>
+        <w:t>Unlocking</w:t>
+      </w:r>
+      <w:proofErr w:type="spellEnd"/>
+      <w:r>
+        <w:t xml:space="preserve"> Script werden </w:t>
+      </w:r>
+      <w:proofErr w:type="spellStart"/>
+      <w:r>
+        <w:t>concatiniert</w:t>
+      </w:r>
+      <w:proofErr w:type="spellEnd"/>
+      <w:r>
+        <w:t xml:space="preserve"> und dann evaluiert. Wenn am Schluss der </w:t>
+      </w:r>
+      <w:proofErr w:type="spellStart"/>
+      <w:r>
+        <w:t>evaluation</w:t>
+      </w:r>
+      <w:proofErr w:type="spellEnd"/>
+      <w:r>
+        <w:t xml:space="preserve"> True auf dem Stack steht, dann ist eine Transaktion gültig.</w:t>
       </w:r>
     </w:p>
     <w:p>
@@ -2086,41 +2147,102 @@
         <w:jc w:val="both"/>
       </w:pPr>
       <w:r>
-        <w:t>Mittels</w:t>
-      </w:r>
-      <w:r>
-        <w:t xml:space="preserve"> eine</w:t>
-      </w:r>
-      <w:r>
-        <w:t>r</w:t>
-      </w:r>
-      <w:r>
-        <w:t xml:space="preserve"> visuelle</w:t>
-      </w:r>
-      <w:r>
-        <w:t>n</w:t>
-      </w:r>
-      <w:r>
-        <w:t xml:space="preserve"> und </w:t>
-      </w:r>
-      <w:r>
-        <w:t>animierten</w:t>
-      </w:r>
-      <w:r>
-        <w:t xml:space="preserve"> Darstellung der einzelnen Aus</w:t>
-      </w:r>
-      <w:r>
-        <w:t>führungsschritte von Bitcoin Skripten,</w:t>
-      </w:r>
-      <w:r>
-        <w:t xml:space="preserve"> </w:t>
-      </w:r>
-      <w:r>
-        <w:t>soll deren</w:t>
-      </w:r>
-      <w:r>
-        <w:t xml:space="preserve"> Verständnis im Unterricht gefördert werden.</w:t>
-      </w:r>
+        <w:t xml:space="preserve">Ziel dieses Projektes ist es eine Webseite zu entwickeln </w:t>
+      </w:r>
+      <w:r>
+        <w:t xml:space="preserve">basierend auf HTML, CSS und JavaScript, welche dem Nutzer erlaubt Bitcoin </w:t>
+      </w:r>
+      <w:proofErr w:type="spellStart"/>
+      <w:r>
+        <w:t>Locking</w:t>
+      </w:r>
+      <w:proofErr w:type="spellEnd"/>
+      <w:r>
+        <w:t xml:space="preserve"> und Bitcoin </w:t>
+      </w:r>
+      <w:proofErr w:type="spellStart"/>
+      <w:r>
+        <w:t>Unlocking</w:t>
+      </w:r>
+      <w:proofErr w:type="spellEnd"/>
+      <w:r>
+        <w:t xml:space="preserve"> Scripts zu Testen / </w:t>
+      </w:r>
+      <w:proofErr w:type="spellStart"/>
+      <w:r>
+        <w:t>Debugen</w:t>
+      </w:r>
+      <w:proofErr w:type="spellEnd"/>
+      <w:r>
+        <w:t xml:space="preserve">. Zur Unterstützung des Debuggings soll der Stack visualisiert werden. </w:t>
+      </w:r>
+      <w:proofErr w:type="gramStart"/>
+      <w:r>
+        <w:t>Der visualisierte Stack</w:t>
+      </w:r>
+      <w:proofErr w:type="gramEnd"/>
+      <w:r>
+        <w:t xml:space="preserve"> soll den Nutzer unterstützen beim Verstehen wie der Stack aussieht nach jeder ausführen eines OP Codes. </w:t>
+      </w:r>
+    </w:p>
+    <w:p>
+      <w:pPr>
+        <w:jc w:val="both"/>
+      </w:pPr>
+    </w:p>
+    <w:p>
+      <w:pPr>
+        <w:jc w:val="both"/>
+      </w:pPr>
+      <w:r>
+        <w:t xml:space="preserve">Durch dieses Projekt soll es Benutzern erst mal Ermöglicht werden Bitcoin Script in einem Sicheren </w:t>
+      </w:r>
+      <w:r>
+        <w:t>Umfeld</w:t>
+      </w:r>
+      <w:r>
+        <w:t xml:space="preserve"> Offline zu Testen.</w:t>
+      </w:r>
+      <w:r>
+        <w:t xml:space="preserve"> Dies ist wichtig, weil der Besitz und Handel von Bitcoins basiert auf Asymmetrischer Kryptographie, dass bedeutet, dass man zum Handeln von Bitcoins Public und Private Keys benötigt. Diese werden mittels Script Sprache dann geprüft. Deswegen ist der </w:t>
+      </w:r>
+      <w:proofErr w:type="spellStart"/>
+      <w:r>
+        <w:t>Sicherheits</w:t>
+      </w:r>
+      <w:proofErr w:type="spellEnd"/>
+      <w:r>
+        <w:t xml:space="preserve"> Aspekt essenziell bei diesem Projekt.</w:t>
+      </w:r>
+    </w:p>
+    <w:p>
+      <w:pPr>
+        <w:jc w:val="both"/>
+      </w:pPr>
+    </w:p>
+    <w:p>
+      <w:pPr>
+        <w:jc w:val="both"/>
+      </w:pPr>
+      <w:r>
+        <w:t xml:space="preserve">Dieses Projekt soll eine Open Source Lösung sein, welche hauptsächlich zu Schulischen und </w:t>
+      </w:r>
+      <w:proofErr w:type="spellStart"/>
+      <w:r>
+        <w:t>Forschungs</w:t>
+      </w:r>
+      <w:proofErr w:type="spellEnd"/>
+      <w:r>
+        <w:t xml:space="preserve"> Zwecken eingesetzt wird. Deswegen wird kein neues Geschäftsmodell geschaffen.</w:t>
+      </w:r>
+    </w:p>
+    <w:p>
+      <w:pPr>
+        <w:jc w:val="both"/>
+        <w:rPr>
+          <w:color w:val="FF0000"/>
+        </w:rPr>
+      </w:pPr>
     </w:p>
     <w:p>
       <w:pPr>
@@ -2223,20 +2345,22 @@
       <w:r>
         <w:t>von Bitcoins</w:t>
       </w:r>
+      <w:bookmarkStart w:id="10" w:name="_GoBack"/>
+      <w:bookmarkEnd w:id="10"/>
     </w:p>
     <w:p>
       <w:pPr>
         <w:pStyle w:val="Heading1"/>
       </w:pPr>
-      <w:bookmarkStart w:id="10" w:name="_Toc495439471"/>
-      <w:bookmarkStart w:id="11" w:name="_Toc495439510"/>
-      <w:bookmarkStart w:id="12" w:name="_Toc495439571"/>
+      <w:bookmarkStart w:id="11" w:name="_Toc495439471"/>
+      <w:bookmarkStart w:id="12" w:name="_Toc495439510"/>
+      <w:bookmarkStart w:id="13" w:name="_Toc495439571"/>
       <w:r>
         <w:t>Systemabgrenzung</w:t>
       </w:r>
-      <w:bookmarkEnd w:id="10"/>
       <w:bookmarkEnd w:id="11"/>
       <w:bookmarkEnd w:id="12"/>
+      <w:bookmarkEnd w:id="13"/>
     </w:p>
     <w:p>
       <w:pPr>
@@ -2245,16 +2369,16 @@
           <w:strike/>
         </w:rPr>
       </w:pPr>
-      <w:bookmarkStart w:id="13" w:name="_Toc495439511"/>
-      <w:bookmarkStart w:id="14" w:name="_Toc495439572"/>
+      <w:bookmarkStart w:id="14" w:name="_Toc495439511"/>
+      <w:bookmarkStart w:id="15" w:name="_Toc495439572"/>
       <w:r>
         <w:rPr>
           <w:strike/>
         </w:rPr>
         <w:t>Prozessumfeld</w:t>
       </w:r>
-      <w:bookmarkEnd w:id="13"/>
       <w:bookmarkEnd w:id="14"/>
+      <w:bookmarkEnd w:id="15"/>
     </w:p>
     <w:p>
       <w:pPr>
@@ -2286,13 +2410,13 @@
       <w:pPr>
         <w:pStyle w:val="Heading2"/>
       </w:pPr>
-      <w:bookmarkStart w:id="15" w:name="_Toc495439512"/>
-      <w:bookmarkStart w:id="16" w:name="_Toc495439573"/>
+      <w:bookmarkStart w:id="16" w:name="_Toc495439512"/>
+      <w:bookmarkStart w:id="17" w:name="_Toc495439573"/>
       <w:r>
         <w:t>Systemumfeld</w:t>
       </w:r>
-      <w:bookmarkEnd w:id="15"/>
       <w:bookmarkEnd w:id="16"/>
+      <w:bookmarkEnd w:id="17"/>
     </w:p>
     <w:p>
       <w:r>
@@ -2309,17 +2433,18 @@
       <w:pPr>
         <w:pStyle w:val="Heading2"/>
       </w:pPr>
-      <w:bookmarkStart w:id="17" w:name="_Toc495439513"/>
-      <w:bookmarkStart w:id="18" w:name="_Toc495439574"/>
+      <w:bookmarkStart w:id="18" w:name="_Toc495439513"/>
+      <w:bookmarkStart w:id="19" w:name="_Toc495439574"/>
       <w:r>
         <w:t>Randbedingungen</w:t>
       </w:r>
-      <w:bookmarkEnd w:id="17"/>
       <w:bookmarkEnd w:id="18"/>
+      <w:bookmarkEnd w:id="19"/>
     </w:p>
     <w:p/>
     <w:p>
       <w:r>
+        <w:lastRenderedPageBreak/>
         <w:t>Technische Rahmenbedingungen</w:t>
       </w:r>
     </w:p>
@@ -2371,31 +2496,7 @@
         </w:numPr>
       </w:pPr>
       <w:r>
-        <w:t>A</w:t>
-      </w:r>
-      <w:r>
-        <w:t xml:space="preserve">bgabe </w:t>
-      </w:r>
-      <w:r>
-        <w:t>des Source Code fü</w:t>
-      </w:r>
-      <w:r>
-        <w:t xml:space="preserve">r </w:t>
-      </w:r>
-      <w:r>
-        <w:t>R</w:t>
-      </w:r>
-      <w:r>
-        <w:t>eview</w:t>
-      </w:r>
-      <w:r>
-        <w:t xml:space="preserve"> am</w:t>
-      </w:r>
-      <w:r>
-        <w:t xml:space="preserve"> 23.12</w:t>
-      </w:r>
-      <w:r>
-        <w:t>.2017</w:t>
+        <w:t>Abgabe des Source Code für Review am 23.12.2017</w:t>
       </w:r>
     </w:p>
     <w:p>
@@ -2407,25 +2508,7 @@
         </w:numPr>
       </w:pPr>
       <w:r>
-        <w:t>C</w:t>
-      </w:r>
-      <w:r>
-        <w:t xml:space="preserve">ode reviews </w:t>
-      </w:r>
-      <w:r>
-        <w:t xml:space="preserve">erfolgen </w:t>
-      </w:r>
-      <w:r>
-        <w:t>bis</w:t>
-      </w:r>
-      <w:r>
-        <w:t xml:space="preserve"> am</w:t>
-      </w:r>
-      <w:r>
-        <w:t xml:space="preserve"> 15.01</w:t>
-      </w:r>
-      <w:r>
-        <w:t>.2017</w:t>
+        <w:t>Code reviews erfolgen bis am 15.01.2017</w:t>
       </w:r>
     </w:p>
     <w:p>
@@ -2437,19 +2520,7 @@
         </w:numPr>
       </w:pPr>
       <w:r>
-        <w:t>Projektpräsentation</w:t>
-      </w:r>
-      <w:r>
-        <w:t xml:space="preserve"> </w:t>
-      </w:r>
-      <w:r>
-        <w:t xml:space="preserve">am </w:t>
-      </w:r>
-      <w:r>
-        <w:t>18.01</w:t>
-      </w:r>
-      <w:r>
-        <w:t>.2017</w:t>
+        <w:t>Projektpräsentation am 18.01.2017</w:t>
       </w:r>
     </w:p>
     <w:p>
@@ -2461,19 +2532,7 @@
         </w:numPr>
       </w:pPr>
       <w:r>
-        <w:t>P</w:t>
-      </w:r>
-      <w:r>
-        <w:t xml:space="preserve">rojektabschluss </w:t>
-      </w:r>
-      <w:r>
-        <w:t xml:space="preserve">am </w:t>
-      </w:r>
-      <w:r>
-        <w:t>20.01</w:t>
-      </w:r>
-      <w:r>
-        <w:t>.2017</w:t>
+        <w:t>Projektabschluss am 20.01.2017</w:t>
       </w:r>
     </w:p>
     <w:p/>
@@ -2482,28 +2541,27 @@
       <w:pPr>
         <w:pStyle w:val="Heading1"/>
       </w:pPr>
-      <w:bookmarkStart w:id="19" w:name="_Toc495439472"/>
-      <w:bookmarkStart w:id="20" w:name="_Toc495439514"/>
-      <w:bookmarkStart w:id="21" w:name="_Toc495439575"/>
-      <w:r>
-        <w:lastRenderedPageBreak/>
+      <w:bookmarkStart w:id="20" w:name="_Toc495439472"/>
+      <w:bookmarkStart w:id="21" w:name="_Toc495439514"/>
+      <w:bookmarkStart w:id="22" w:name="_Toc495439575"/>
+      <w:r>
         <w:t>Anforderungen</w:t>
       </w:r>
-      <w:bookmarkEnd w:id="19"/>
       <w:bookmarkEnd w:id="20"/>
       <w:bookmarkEnd w:id="21"/>
+      <w:bookmarkEnd w:id="22"/>
     </w:p>
     <w:p>
       <w:pPr>
         <w:pStyle w:val="Heading2"/>
       </w:pPr>
-      <w:bookmarkStart w:id="22" w:name="_Toc495439515"/>
-      <w:bookmarkStart w:id="23" w:name="_Toc495439576"/>
+      <w:bookmarkStart w:id="23" w:name="_Toc495439515"/>
+      <w:bookmarkStart w:id="24" w:name="_Toc495439576"/>
       <w:r>
         <w:t>Quellen und Vorgehen</w:t>
       </w:r>
-      <w:bookmarkEnd w:id="22"/>
       <w:bookmarkEnd w:id="23"/>
+      <w:bookmarkEnd w:id="24"/>
       <w:r>
         <w:t xml:space="preserve"> </w:t>
       </w:r>
@@ -2519,29 +2577,23 @@
         <w:t>Bitcoin-Skript-Debugger</w:t>
       </w:r>
       <w:r>
-        <w:t>) vorgegeben. In der Beschreibung befindet sich ein zusätzlicher Verweis auf ein ähnliches Projekt (</w:t>
-      </w:r>
-      <w:r>
-        <w:t>https://webbtc.com/script</w:t>
-      </w:r>
-      <w:r>
-        <w:t>), dessen Funktionsumfang als Referenz für die Erhebung der Anforderungen hinzugezogen werden kann.</w:t>
+        <w:t>) vorgegeben. In der Beschreibung befindet sich ein zusätzlicher Verweis auf ein ähnliches Projekt (https://webbtc.com/script), dessen Funktionsumfang als Referenz für die Erhebung der Anforderungen hinzugezogen werden kann.</w:t>
       </w:r>
     </w:p>
     <w:p>
       <w:pPr>
         <w:pStyle w:val="Heading2"/>
       </w:pPr>
-      <w:bookmarkStart w:id="24" w:name="_Toc495439516"/>
-      <w:bookmarkStart w:id="25" w:name="_Toc495439577"/>
+      <w:bookmarkStart w:id="25" w:name="_Toc495439516"/>
+      <w:bookmarkStart w:id="26" w:name="_Toc495439577"/>
       <w:r>
         <w:t>F</w:t>
       </w:r>
       <w:r>
         <w:t>unktionale Anforderungen</w:t>
       </w:r>
-      <w:bookmarkEnd w:id="24"/>
       <w:bookmarkEnd w:id="25"/>
+      <w:bookmarkEnd w:id="26"/>
     </w:p>
     <w:p/>
     <w:tbl>
@@ -3025,7 +3077,7 @@
           <w:u w:val="single"/>
         </w:rPr>
       </w:pPr>
-      <w:bookmarkStart w:id="26" w:name="_Toc495438849"/>
+      <w:bookmarkStart w:id="27" w:name="_Toc495438849"/>
       <w:r>
         <w:t xml:space="preserve">Tabelle </w:t>
       </w:r>
@@ -3062,7 +3114,7 @@
       <w:r>
         <w:t>Anforderungen</w:t>
       </w:r>
-      <w:bookmarkEnd w:id="26"/>
+      <w:bookmarkEnd w:id="27"/>
       <w:proofErr w:type="spellEnd"/>
     </w:p>
     <w:p>
@@ -3104,56 +3156,76 @@
       <w:pPr>
         <w:ind w:left="993" w:hanging="993"/>
         <w:rPr>
-          <w:lang w:val="en-US"/>
+          <w:lang w:val="de-DE"/>
         </w:rPr>
       </w:pPr>
-      <w:proofErr w:type="spellStart"/>
       <w:r>
         <w:rPr>
-          <w:lang w:val="en-US"/>
+          <w:lang w:val="de-DE"/>
         </w:rPr>
-        <w:t>Priorität</w:t>
-      </w:r>
-      <w:proofErr w:type="spellEnd"/>
+        <w:t xml:space="preserve">Priorität: </w:t>
+      </w:r>
       <w:r>
         <w:rPr>
-          <w:lang w:val="en-US"/>
-        </w:rPr>
-        <w:t xml:space="preserve">: </w:t>
-      </w:r>
-      <w:r>
-        <w:rPr>
-          <w:lang w:val="en-US"/>
+          <w:lang w:val="de-DE"/>
         </w:rPr>
         <w:tab/>
-        <w:t xml:space="preserve">Muss / Optional P1, P2, P3  /  </w:t>
+        <w:t>Muss / Optional P1, P2, P</w:t>
+      </w:r>
+      <w:proofErr w:type="gramStart"/>
+      <w:r>
+        <w:rPr>
+          <w:lang w:val="de-DE"/>
+        </w:rPr>
+        <w:t>3  /</w:t>
+      </w:r>
+      <w:proofErr w:type="gramEnd"/>
+      <w:r>
+        <w:rPr>
+          <w:lang w:val="de-DE"/>
+        </w:rPr>
+        <w:t xml:space="preserve">  Wunsch (Nice </w:t>
       </w:r>
       <w:proofErr w:type="spellStart"/>
       <w:r>
         <w:rPr>
-          <w:lang w:val="en-US"/>
+          <w:lang w:val="de-DE"/>
         </w:rPr>
-        <w:t>Wunsch</w:t>
+        <w:t>to</w:t>
       </w:r>
       <w:proofErr w:type="spellEnd"/>
       <w:r>
         <w:rPr>
-          <w:lang w:val="en-US"/>
+          <w:lang w:val="de-DE"/>
         </w:rPr>
-        <w:t xml:space="preserve"> (Nice to have)</w:t>
+        <w:t xml:space="preserve"> </w:t>
+      </w:r>
+      <w:proofErr w:type="spellStart"/>
+      <w:r>
+        <w:rPr>
+          <w:lang w:val="de-DE"/>
+        </w:rPr>
+        <w:t>have</w:t>
+      </w:r>
+      <w:proofErr w:type="spellEnd"/>
+      <w:r>
+        <w:rPr>
+          <w:lang w:val="de-DE"/>
+        </w:rPr>
+        <w:t>)</w:t>
       </w:r>
     </w:p>
     <w:p>
       <w:pPr>
         <w:pStyle w:val="Heading2"/>
       </w:pPr>
-      <w:bookmarkStart w:id="27" w:name="_Toc495439517"/>
-      <w:bookmarkStart w:id="28" w:name="_Toc495439578"/>
+      <w:bookmarkStart w:id="28" w:name="_Toc495439517"/>
+      <w:bookmarkStart w:id="29" w:name="_Toc495439578"/>
       <w:r>
         <w:t>Technische Anforderungen</w:t>
       </w:r>
-      <w:bookmarkEnd w:id="27"/>
       <w:bookmarkEnd w:id="28"/>
+      <w:bookmarkEnd w:id="29"/>
     </w:p>
     <w:p/>
     <w:tbl>
@@ -3439,7 +3511,7 @@
         <w:pStyle w:val="Caption"/>
         <w:spacing w:before="0"/>
       </w:pPr>
-      <w:bookmarkStart w:id="29" w:name="_Toc495438850"/>
+      <w:bookmarkStart w:id="30" w:name="_Toc495438850"/>
       <w:r>
         <w:t xml:space="preserve">Tabelle </w:t>
       </w:r>
@@ -3476,20 +3548,20 @@
       <w:r>
         <w:t>Anforderungen</w:t>
       </w:r>
-      <w:bookmarkEnd w:id="29"/>
+      <w:bookmarkEnd w:id="30"/>
       <w:proofErr w:type="spellEnd"/>
     </w:p>
     <w:p>
       <w:pPr>
         <w:pStyle w:val="Heading2"/>
       </w:pPr>
-      <w:bookmarkStart w:id="30" w:name="_Toc495439518"/>
-      <w:bookmarkStart w:id="31" w:name="_Toc495439579"/>
+      <w:bookmarkStart w:id="31" w:name="_Toc495439518"/>
+      <w:bookmarkStart w:id="32" w:name="_Toc495439579"/>
       <w:r>
         <w:t>Qualitätsanforderungen</w:t>
       </w:r>
-      <w:bookmarkEnd w:id="30"/>
       <w:bookmarkEnd w:id="31"/>
+      <w:bookmarkEnd w:id="32"/>
     </w:p>
     <w:p/>
     <w:tbl>
@@ -3647,6 +3719,7 @@
                 <w:b/>
                 <w:bCs/>
               </w:rPr>
+              <w:lastRenderedPageBreak/>
               <w:t>Q1.1</w:t>
             </w:r>
           </w:p>
@@ -3691,7 +3764,7 @@
         <w:pStyle w:val="Caption"/>
         <w:spacing w:before="0"/>
       </w:pPr>
-      <w:bookmarkStart w:id="32" w:name="_Toc495438851"/>
+      <w:bookmarkStart w:id="33" w:name="_Toc495438851"/>
       <w:r>
         <w:t xml:space="preserve">Tabelle </w:t>
       </w:r>
@@ -3720,7 +3793,7 @@
       <w:r>
         <w:t>Qualitätsanforderungen</w:t>
       </w:r>
-      <w:bookmarkEnd w:id="32"/>
+      <w:bookmarkEnd w:id="33"/>
       <w:proofErr w:type="spellEnd"/>
     </w:p>
     <w:p>
@@ -3735,30 +3808,30 @@
       <w:pPr>
         <w:pStyle w:val="Heading1"/>
       </w:pPr>
-      <w:bookmarkStart w:id="33" w:name="_Toc495439473"/>
-      <w:bookmarkStart w:id="34" w:name="_Toc495439519"/>
-      <w:bookmarkStart w:id="35" w:name="_Toc495439580"/>
+      <w:bookmarkStart w:id="34" w:name="_Toc495439473"/>
+      <w:bookmarkStart w:id="35" w:name="_Toc495439519"/>
+      <w:bookmarkStart w:id="36" w:name="_Toc495439580"/>
       <w:r>
         <w:lastRenderedPageBreak/>
         <w:t>Glossar</w:t>
       </w:r>
-      <w:bookmarkEnd w:id="33"/>
       <w:bookmarkEnd w:id="34"/>
       <w:bookmarkEnd w:id="35"/>
+      <w:bookmarkEnd w:id="36"/>
     </w:p>
     <w:p>
       <w:pPr>
         <w:pStyle w:val="Heading1"/>
       </w:pPr>
-      <w:bookmarkStart w:id="36" w:name="_Toc495439474"/>
-      <w:bookmarkStart w:id="37" w:name="_Toc495439520"/>
-      <w:bookmarkStart w:id="38" w:name="_Toc495439581"/>
+      <w:bookmarkStart w:id="37" w:name="_Toc495439474"/>
+      <w:bookmarkStart w:id="38" w:name="_Toc495439520"/>
+      <w:bookmarkStart w:id="39" w:name="_Toc495439581"/>
       <w:r>
         <w:t>Abbildungsverzeichnis</w:t>
       </w:r>
-      <w:bookmarkEnd w:id="36"/>
       <w:bookmarkEnd w:id="37"/>
       <w:bookmarkEnd w:id="38"/>
+      <w:bookmarkEnd w:id="39"/>
     </w:p>
     <w:p>
       <w:pPr>
@@ -3795,15 +3868,15 @@
       <w:pPr>
         <w:pStyle w:val="Heading1"/>
       </w:pPr>
-      <w:bookmarkStart w:id="39" w:name="_Toc495439475"/>
-      <w:bookmarkStart w:id="40" w:name="_Toc495439521"/>
-      <w:bookmarkStart w:id="41" w:name="_Toc495439582"/>
+      <w:bookmarkStart w:id="40" w:name="_Toc495439475"/>
+      <w:bookmarkStart w:id="41" w:name="_Toc495439521"/>
+      <w:bookmarkStart w:id="42" w:name="_Toc495439582"/>
       <w:r>
         <w:t>Tabellenverzeichnis</w:t>
       </w:r>
-      <w:bookmarkEnd w:id="39"/>
       <w:bookmarkEnd w:id="40"/>
       <w:bookmarkEnd w:id="41"/>
+      <w:bookmarkEnd w:id="42"/>
     </w:p>
     <w:p>
       <w:pPr>
@@ -4031,18 +4104,11 @@
         <w:fldChar w:fldCharType="end"/>
       </w:r>
     </w:p>
-    <w:bookmarkStart w:id="42" w:name="_Toc495439583" w:displacedByCustomXml="next"/>
-    <w:bookmarkStart w:id="43" w:name="_Toc495439522" w:displacedByCustomXml="next"/>
-    <w:bookmarkStart w:id="44" w:name="_Toc495439476" w:displacedByCustomXml="next"/>
+    <w:bookmarkStart w:id="43" w:name="_Toc495439476" w:displacedByCustomXml="next"/>
+    <w:bookmarkStart w:id="44" w:name="_Toc495439522" w:displacedByCustomXml="next"/>
+    <w:bookmarkStart w:id="45" w:name="_Toc495439583" w:displacedByCustomXml="next"/>
     <w:sdt>
       <w:sdtPr>
-        <w:id w:val="138478396"/>
-        <w:docPartObj>
-          <w:docPartGallery w:val="Bibliographies"/>
-          <w:docPartUnique/>
-        </w:docPartObj>
-      </w:sdtPr>
-      <w:sdtEndPr>
         <w:rPr>
           <w:rFonts w:eastAsia="Lucida Sans"/>
           <w:b w:val="0"/>
@@ -4050,7 +4116,13 @@
           <w:sz w:val="19"/>
           <w:szCs w:val="20"/>
         </w:rPr>
-      </w:sdtEndPr>
+        <w:id w:val="138478396"/>
+        <w:docPartObj>
+          <w:docPartGallery w:val="Bibliographies"/>
+          <w:docPartUnique/>
+        </w:docPartObj>
+      </w:sdtPr>
+      <w:sdtEndPr/>
       <w:sdtContent>
         <w:p>
           <w:pPr>
@@ -4059,15 +4131,16 @@
           <w:r>
             <w:t>Literaturverzeichnis</w:t>
           </w:r>
+          <w:bookmarkEnd w:id="45"/>
           <w:bookmarkEnd w:id="44"/>
           <w:bookmarkEnd w:id="43"/>
-          <w:bookmarkEnd w:id="42"/>
         </w:p>
         <w:sdt>
           <w:sdtPr>
             <w:id w:val="111145805"/>
             <w:bibliography/>
           </w:sdtPr>
+          <w:sdtEndPr/>
           <w:sdtContent>
             <w:p>
               <w:pPr>
@@ -4077,7 +4150,7 @@
                   <w:noProof/>
                   <w:sz w:val="24"/>
                   <w:szCs w:val="24"/>
-                  <w:lang w:val="en-CH"/>
+                  <w:lang w:val="en-US"/>
                 </w:rPr>
               </w:pPr>
               <w:r>
@@ -4097,14 +4170,14 @@
                   <w:i/>
                   <w:iCs/>
                   <w:noProof/>
-                  <w:lang w:val="en-CH"/>
+                  <w:lang w:val="en-US"/>
                 </w:rPr>
                 <w:t>Script.</w:t>
               </w:r>
               <w:r>
                 <w:rPr>
                   <w:noProof/>
-                  <w:lang w:val="en-CH"/>
+                  <w:lang w:val="en-US"/>
                 </w:rPr>
                 <w:t xml:space="preserve"> 02 10 2017. https://en.bitcoin.it/wiki/Script.</w:t>
               </w:r>
@@ -4127,14 +4200,12 @@
       <w:pPr>
         <w:pStyle w:val="Heading1"/>
       </w:pPr>
-      <w:bookmarkStart w:id="45" w:name="_Toc495439477"/>
-      <w:bookmarkStart w:id="46" w:name="_Toc495439523"/>
-      <w:bookmarkStart w:id="47" w:name="_Toc495439584"/>
+      <w:bookmarkStart w:id="46" w:name="_Toc495439477"/>
+      <w:bookmarkStart w:id="47" w:name="_Toc495439523"/>
+      <w:bookmarkStart w:id="48" w:name="_Toc495439584"/>
       <w:r>
         <w:t>Anhang</w:t>
       </w:r>
-      <w:bookmarkStart w:id="48" w:name="_GoBack"/>
-      <w:bookmarkEnd w:id="45"/>
       <w:bookmarkEnd w:id="46"/>
       <w:bookmarkEnd w:id="47"/>
       <w:bookmarkEnd w:id="48"/>
@@ -4451,7 +4522,7 @@
 </file>
 
 <file path=word/endnotes.xml><?xml version="1.0" encoding="utf-8"?>
-<w:endnotes xmlns:wpc="http://schemas.microsoft.com/office/word/2010/wordprocessingCanvas" xmlns:cx="http://schemas.microsoft.com/office/drawing/2014/chartex" xmlns:cx1="http://schemas.microsoft.com/office/drawing/2015/9/8/chartex" xmlns:cx2="http://schemas.microsoft.com/office/drawing/2015/10/21/chartex" xmlns:cx3="http://schemas.microsoft.com/office/drawing/2016/5/9/chartex" xmlns:cx4="http://schemas.microsoft.com/office/drawing/2016/5/10/chartex" xmlns:cx5="http://schemas.microsoft.com/office/drawing/2016/5/11/chartex" xmlns:cx6="http://schemas.microsoft.com/office/drawing/2016/5/12/chartex" xmlns:cx7="http://schemas.microsoft.com/office/drawing/2016/5/13/chartex" xmlns:cx8="http://schemas.microsoft.com/office/drawing/2016/5/14/chartex" xmlns:mc="http://schemas.openxmlformats.org/markup-compatibility/2006" xmlns:aink="http://schemas.microsoft.com/office/drawing/2016/ink" xmlns:am3d="http://schemas.microsoft.com/office/drawing/2017/model3d" xmlns:o="urn:schemas-microsoft-com:office:office" xmlns:r="http://schemas.openxmlformats.org/officeDocument/2006/relationships" xmlns:m="http://schemas.openxmlformats.org/officeDocument/2006/math" xmlns:v="urn:schemas-microsoft-com:vml" xmlns:wp14="http://schemas.microsoft.com/office/word/2010/wordprocessingDrawing" xmlns:wp="http://schemas.openxmlformats.org/drawingml/2006/wordprocessingDrawing" xmlns:w10="urn:schemas-microsoft-com:office:word" xmlns:w="http://schemas.openxmlformats.org/wordprocessingml/2006/main" xmlns:w14="http://schemas.microsoft.com/office/word/2010/wordml" xmlns:w15="http://schemas.microsoft.com/office/word/2012/wordml" xmlns:w16se="http://schemas.microsoft.com/office/word/2015/wordml/symex" xmlns:wpg="http://schemas.microsoft.com/office/word/2010/wordprocessingGroup" xmlns:wpi="http://schemas.microsoft.com/office/word/2010/wordprocessingInk" xmlns:wne="http://schemas.microsoft.com/office/word/2006/wordml" xmlns:wps="http://schemas.microsoft.com/office/word/2010/wordprocessingShape" mc:Ignorable="w14 w15 w16se wp14">
+<w:endnotes xmlns:wpc="http://schemas.microsoft.com/office/word/2010/wordprocessingCanvas" xmlns:mo="http://schemas.microsoft.com/office/mac/office/2008/main" xmlns:mc="http://schemas.openxmlformats.org/markup-compatibility/2006" xmlns:mv="urn:schemas-microsoft-com:mac:vml" xmlns:o="urn:schemas-microsoft-com:office:office" xmlns:r="http://schemas.openxmlformats.org/officeDocument/2006/relationships" xmlns:m="http://schemas.openxmlformats.org/officeDocument/2006/math" xmlns:v="urn:schemas-microsoft-com:vml" xmlns:wp14="http://schemas.microsoft.com/office/word/2010/wordprocessingDrawing" xmlns:wp="http://schemas.openxmlformats.org/drawingml/2006/wordprocessingDrawing" xmlns:w10="urn:schemas-microsoft-com:office:word" xmlns:w="http://schemas.openxmlformats.org/wordprocessingml/2006/main" xmlns:w14="http://schemas.microsoft.com/office/word/2010/wordml" xmlns:w15="http://schemas.microsoft.com/office/word/2012/wordml" xmlns:wpg="http://schemas.microsoft.com/office/word/2010/wordprocessingGroup" xmlns:wpi="http://schemas.microsoft.com/office/word/2010/wordprocessingInk" xmlns:wne="http://schemas.microsoft.com/office/word/2006/wordml" xmlns:wps="http://schemas.microsoft.com/office/word/2010/wordprocessingShape" mc:Ignorable="w14 w15 wp14">
   <w:endnote w:type="separator" w:id="-1">
     <w:p>
       <w:pPr>
@@ -4476,7 +4547,7 @@
 </file>
 
 <file path=word/footer1.xml><?xml version="1.0" encoding="utf-8"?>
-<w:ftr xmlns:wpc="http://schemas.microsoft.com/office/word/2010/wordprocessingCanvas" xmlns:cx="http://schemas.microsoft.com/office/drawing/2014/chartex" xmlns:cx1="http://schemas.microsoft.com/office/drawing/2015/9/8/chartex" xmlns:cx2="http://schemas.microsoft.com/office/drawing/2015/10/21/chartex" xmlns:cx3="http://schemas.microsoft.com/office/drawing/2016/5/9/chartex" xmlns:cx4="http://schemas.microsoft.com/office/drawing/2016/5/10/chartex" xmlns:cx5="http://schemas.microsoft.com/office/drawing/2016/5/11/chartex" xmlns:cx6="http://schemas.microsoft.com/office/drawing/2016/5/12/chartex" xmlns:cx7="http://schemas.microsoft.com/office/drawing/2016/5/13/chartex" xmlns:cx8="http://schemas.microsoft.com/office/drawing/2016/5/14/chartex" xmlns:mc="http://schemas.openxmlformats.org/markup-compatibility/2006" xmlns:aink="http://schemas.microsoft.com/office/drawing/2016/ink" xmlns:am3d="http://schemas.microsoft.com/office/drawing/2017/model3d" xmlns:o="urn:schemas-microsoft-com:office:office" xmlns:r="http://schemas.openxmlformats.org/officeDocument/2006/relationships" xmlns:m="http://schemas.openxmlformats.org/officeDocument/2006/math" xmlns:v="urn:schemas-microsoft-com:vml" xmlns:wp14="http://schemas.microsoft.com/office/word/2010/wordprocessingDrawing" xmlns:wp="http://schemas.openxmlformats.org/drawingml/2006/wordprocessingDrawing" xmlns:w10="urn:schemas-microsoft-com:office:word" xmlns:w="http://schemas.openxmlformats.org/wordprocessingml/2006/main" xmlns:w14="http://schemas.microsoft.com/office/word/2010/wordml" xmlns:w15="http://schemas.microsoft.com/office/word/2012/wordml" xmlns:w16se="http://schemas.microsoft.com/office/word/2015/wordml/symex" xmlns:wpg="http://schemas.microsoft.com/office/word/2010/wordprocessingGroup" xmlns:wpi="http://schemas.microsoft.com/office/word/2010/wordprocessingInk" xmlns:wne="http://schemas.microsoft.com/office/word/2006/wordml" xmlns:wps="http://schemas.microsoft.com/office/word/2010/wordprocessingShape" mc:Ignorable="w14 w15 w16se wp14">
+<w:ftr xmlns:wpc="http://schemas.microsoft.com/office/word/2010/wordprocessingCanvas" xmlns:mo="http://schemas.microsoft.com/office/mac/office/2008/main" xmlns:mc="http://schemas.openxmlformats.org/markup-compatibility/2006" xmlns:mv="urn:schemas-microsoft-com:mac:vml" xmlns:o="urn:schemas-microsoft-com:office:office" xmlns:r="http://schemas.openxmlformats.org/officeDocument/2006/relationships" xmlns:m="http://schemas.openxmlformats.org/officeDocument/2006/math" xmlns:v="urn:schemas-microsoft-com:vml" xmlns:wp14="http://schemas.microsoft.com/office/word/2010/wordprocessingDrawing" xmlns:wp="http://schemas.openxmlformats.org/drawingml/2006/wordprocessingDrawing" xmlns:w10="urn:schemas-microsoft-com:office:word" xmlns:w="http://schemas.openxmlformats.org/wordprocessingml/2006/main" xmlns:w14="http://schemas.microsoft.com/office/word/2010/wordml" xmlns:w15="http://schemas.microsoft.com/office/word/2012/wordml" xmlns:wpg="http://schemas.microsoft.com/office/word/2010/wordprocessingGroup" xmlns:wpi="http://schemas.microsoft.com/office/word/2010/wordprocessingInk" xmlns:wne="http://schemas.microsoft.com/office/word/2006/wordml" xmlns:wps="http://schemas.microsoft.com/office/word/2010/wordprocessingShape" mc:Ignorable="w14 w15 wp14">
   <w:p>
     <w:pPr>
       <w:pStyle w:val="Footer"/>
@@ -4486,7 +4557,7 @@
 </file>
 
 <file path=word/footer2.xml><?xml version="1.0" encoding="utf-8"?>
-<w:ftr xmlns:wpc="http://schemas.microsoft.com/office/word/2010/wordprocessingCanvas" xmlns:cx="http://schemas.microsoft.com/office/drawing/2014/chartex" xmlns:cx1="http://schemas.microsoft.com/office/drawing/2015/9/8/chartex" xmlns:cx2="http://schemas.microsoft.com/office/drawing/2015/10/21/chartex" xmlns:cx3="http://schemas.microsoft.com/office/drawing/2016/5/9/chartex" xmlns:cx4="http://schemas.microsoft.com/office/drawing/2016/5/10/chartex" xmlns:cx5="http://schemas.microsoft.com/office/drawing/2016/5/11/chartex" xmlns:cx6="http://schemas.microsoft.com/office/drawing/2016/5/12/chartex" xmlns:cx7="http://schemas.microsoft.com/office/drawing/2016/5/13/chartex" xmlns:cx8="http://schemas.microsoft.com/office/drawing/2016/5/14/chartex" xmlns:mc="http://schemas.openxmlformats.org/markup-compatibility/2006" xmlns:aink="http://schemas.microsoft.com/office/drawing/2016/ink" xmlns:am3d="http://schemas.microsoft.com/office/drawing/2017/model3d" xmlns:o="urn:schemas-microsoft-com:office:office" xmlns:r="http://schemas.openxmlformats.org/officeDocument/2006/relationships" xmlns:m="http://schemas.openxmlformats.org/officeDocument/2006/math" xmlns:v="urn:schemas-microsoft-com:vml" xmlns:wp14="http://schemas.microsoft.com/office/word/2010/wordprocessingDrawing" xmlns:wp="http://schemas.openxmlformats.org/drawingml/2006/wordprocessingDrawing" xmlns:w10="urn:schemas-microsoft-com:office:word" xmlns:w="http://schemas.openxmlformats.org/wordprocessingml/2006/main" xmlns:w14="http://schemas.microsoft.com/office/word/2010/wordml" xmlns:w15="http://schemas.microsoft.com/office/word/2012/wordml" xmlns:w16se="http://schemas.microsoft.com/office/word/2015/wordml/symex" xmlns:wpg="http://schemas.microsoft.com/office/word/2010/wordprocessingGroup" xmlns:wpi="http://schemas.microsoft.com/office/word/2010/wordprocessingInk" xmlns:wne="http://schemas.microsoft.com/office/word/2006/wordml" xmlns:wps="http://schemas.microsoft.com/office/word/2010/wordprocessingShape" mc:Ignorable="w14 w15 w16se wp14">
+<w:ftr xmlns:wpc="http://schemas.microsoft.com/office/word/2010/wordprocessingCanvas" xmlns:mo="http://schemas.microsoft.com/office/mac/office/2008/main" xmlns:mc="http://schemas.openxmlformats.org/markup-compatibility/2006" xmlns:mv="urn:schemas-microsoft-com:mac:vml" xmlns:o="urn:schemas-microsoft-com:office:office" xmlns:r="http://schemas.openxmlformats.org/officeDocument/2006/relationships" xmlns:m="http://schemas.openxmlformats.org/officeDocument/2006/math" xmlns:v="urn:schemas-microsoft-com:vml" xmlns:wp14="http://schemas.microsoft.com/office/word/2010/wordprocessingDrawing" xmlns:wp="http://schemas.openxmlformats.org/drawingml/2006/wordprocessingDrawing" xmlns:w10="urn:schemas-microsoft-com:office:word" xmlns:w="http://schemas.openxmlformats.org/wordprocessingml/2006/main" xmlns:w14="http://schemas.microsoft.com/office/word/2010/wordml" xmlns:w15="http://schemas.microsoft.com/office/word/2012/wordml" xmlns:wpg="http://schemas.microsoft.com/office/word/2010/wordprocessingGroup" xmlns:wpi="http://schemas.microsoft.com/office/word/2010/wordprocessingInk" xmlns:wne="http://schemas.microsoft.com/office/word/2006/wordml" xmlns:wps="http://schemas.microsoft.com/office/word/2010/wordprocessingShape" mc:Ignorable="w14 w15 wp14">
   <w:p>
     <w:pPr>
       <w:pStyle w:val="Footer"/>
@@ -4500,7 +4571,7 @@
       <w:rPr>
         <w:noProof/>
         <w:color w:val="697D91"/>
-        <w:lang w:eastAsia="de-CH"/>
+        <w:lang w:val="en-US"/>
       </w:rPr>
       <mc:AlternateContent>
         <mc:Choice Requires="wps">
@@ -4590,7 +4661,7 @@
                               <w:sz w:val="16"/>
                               <w:szCs w:val="16"/>
                             </w:rPr>
-                            <w:t>4</w:t>
+                            <w:t>2</w:t>
                           </w:r>
                           <w:r>
                             <w:rPr>
@@ -4617,7 +4688,7 @@
             </wp:anchor>
           </w:drawing>
         </mc:Choice>
-        <mc:Fallback>
+        <mc:Fallback xmlns:w16se="http://schemas.microsoft.com/office/word/2015/wordml/symex" xmlns:am3d="http://schemas.microsoft.com/office/drawing/2017/model3d" xmlns:aink="http://schemas.microsoft.com/office/drawing/2016/ink" xmlns:cx8="http://schemas.microsoft.com/office/drawing/2016/5/14/chartex" xmlns:cx7="http://schemas.microsoft.com/office/drawing/2016/5/13/chartex" xmlns:cx6="http://schemas.microsoft.com/office/drawing/2016/5/12/chartex" xmlns:cx5="http://schemas.microsoft.com/office/drawing/2016/5/11/chartex" xmlns:cx4="http://schemas.microsoft.com/office/drawing/2016/5/10/chartex" xmlns:cx3="http://schemas.microsoft.com/office/drawing/2016/5/9/chartex" xmlns:cx2="http://schemas.microsoft.com/office/drawing/2015/10/21/chartex" xmlns:cx1="http://schemas.microsoft.com/office/drawing/2015/9/8/chartex" xmlns:cx="http://schemas.microsoft.com/office/drawing/2014/chartex">
           <w:pict>
             <v:shapetype w14:anchorId="1B3A1924" id="_x0000_t202" coordsize="21600,21600" o:spt="202" path="m,l,21600r21600,l21600,xe">
               <v:stroke joinstyle="miter"/>
@@ -4746,7 +4817,7 @@
 </file>
 
 <file path=word/footer3.xml><?xml version="1.0" encoding="utf-8"?>
-<w:ftr xmlns:wpc="http://schemas.microsoft.com/office/word/2010/wordprocessingCanvas" xmlns:cx="http://schemas.microsoft.com/office/drawing/2014/chartex" xmlns:cx1="http://schemas.microsoft.com/office/drawing/2015/9/8/chartex" xmlns:cx2="http://schemas.microsoft.com/office/drawing/2015/10/21/chartex" xmlns:cx3="http://schemas.microsoft.com/office/drawing/2016/5/9/chartex" xmlns:cx4="http://schemas.microsoft.com/office/drawing/2016/5/10/chartex" xmlns:cx5="http://schemas.microsoft.com/office/drawing/2016/5/11/chartex" xmlns:cx6="http://schemas.microsoft.com/office/drawing/2016/5/12/chartex" xmlns:cx7="http://schemas.microsoft.com/office/drawing/2016/5/13/chartex" xmlns:cx8="http://schemas.microsoft.com/office/drawing/2016/5/14/chartex" xmlns:mc="http://schemas.openxmlformats.org/markup-compatibility/2006" xmlns:aink="http://schemas.microsoft.com/office/drawing/2016/ink" xmlns:am3d="http://schemas.microsoft.com/office/drawing/2017/model3d" xmlns:o="urn:schemas-microsoft-com:office:office" xmlns:r="http://schemas.openxmlformats.org/officeDocument/2006/relationships" xmlns:m="http://schemas.openxmlformats.org/officeDocument/2006/math" xmlns:v="urn:schemas-microsoft-com:vml" xmlns:wp14="http://schemas.microsoft.com/office/word/2010/wordprocessingDrawing" xmlns:wp="http://schemas.openxmlformats.org/drawingml/2006/wordprocessingDrawing" xmlns:w10="urn:schemas-microsoft-com:office:word" xmlns:w="http://schemas.openxmlformats.org/wordprocessingml/2006/main" xmlns:w14="http://schemas.microsoft.com/office/word/2010/wordml" xmlns:w15="http://schemas.microsoft.com/office/word/2012/wordml" xmlns:w16se="http://schemas.microsoft.com/office/word/2015/wordml/symex" xmlns:wpg="http://schemas.microsoft.com/office/word/2010/wordprocessingGroup" xmlns:wpi="http://schemas.microsoft.com/office/word/2010/wordprocessingInk" xmlns:wne="http://schemas.microsoft.com/office/word/2006/wordml" xmlns:wps="http://schemas.microsoft.com/office/word/2010/wordprocessingShape" mc:Ignorable="w14 w15 w16se wp14">
+<w:ftr xmlns:wpc="http://schemas.microsoft.com/office/word/2010/wordprocessingCanvas" xmlns:mo="http://schemas.microsoft.com/office/mac/office/2008/main" xmlns:mc="http://schemas.openxmlformats.org/markup-compatibility/2006" xmlns:mv="urn:schemas-microsoft-com:mac:vml" xmlns:o="urn:schemas-microsoft-com:office:office" xmlns:r="http://schemas.openxmlformats.org/officeDocument/2006/relationships" xmlns:m="http://schemas.openxmlformats.org/officeDocument/2006/math" xmlns:v="urn:schemas-microsoft-com:vml" xmlns:wp14="http://schemas.microsoft.com/office/word/2010/wordprocessingDrawing" xmlns:wp="http://schemas.openxmlformats.org/drawingml/2006/wordprocessingDrawing" xmlns:w10="urn:schemas-microsoft-com:office:word" xmlns:w="http://schemas.openxmlformats.org/wordprocessingml/2006/main" xmlns:w14="http://schemas.microsoft.com/office/word/2010/wordml" xmlns:w15="http://schemas.microsoft.com/office/word/2012/wordml" xmlns:wpg="http://schemas.microsoft.com/office/word/2010/wordprocessingGroup" xmlns:wpi="http://schemas.microsoft.com/office/word/2010/wordprocessingInk" xmlns:wne="http://schemas.microsoft.com/office/word/2006/wordml" xmlns:wps="http://schemas.microsoft.com/office/word/2010/wordprocessingShape" mc:Ignorable="w14 w15 wp14">
   <w:p>
     <w:pPr>
       <w:pStyle w:val="Footer"/>
@@ -4756,7 +4827,7 @@
 </file>
 
 <file path=word/footnotes.xml><?xml version="1.0" encoding="utf-8"?>
-<w:footnotes xmlns:wpc="http://schemas.microsoft.com/office/word/2010/wordprocessingCanvas" xmlns:cx="http://schemas.microsoft.com/office/drawing/2014/chartex" xmlns:cx1="http://schemas.microsoft.com/office/drawing/2015/9/8/chartex" xmlns:cx2="http://schemas.microsoft.com/office/drawing/2015/10/21/chartex" xmlns:cx3="http://schemas.microsoft.com/office/drawing/2016/5/9/chartex" xmlns:cx4="http://schemas.microsoft.com/office/drawing/2016/5/10/chartex" xmlns:cx5="http://schemas.microsoft.com/office/drawing/2016/5/11/chartex" xmlns:cx6="http://schemas.microsoft.com/office/drawing/2016/5/12/chartex" xmlns:cx7="http://schemas.microsoft.com/office/drawing/2016/5/13/chartex" xmlns:cx8="http://schemas.microsoft.com/office/drawing/2016/5/14/chartex" xmlns:mc="http://schemas.openxmlformats.org/markup-compatibility/2006" xmlns:aink="http://schemas.microsoft.com/office/drawing/2016/ink" xmlns:am3d="http://schemas.microsoft.com/office/drawing/2017/model3d" xmlns:o="urn:schemas-microsoft-com:office:office" xmlns:r="http://schemas.openxmlformats.org/officeDocument/2006/relationships" xmlns:m="http://schemas.openxmlformats.org/officeDocument/2006/math" xmlns:v="urn:schemas-microsoft-com:vml" xmlns:wp14="http://schemas.microsoft.com/office/word/2010/wordprocessingDrawing" xmlns:wp="http://schemas.openxmlformats.org/drawingml/2006/wordprocessingDrawing" xmlns:w10="urn:schemas-microsoft-com:office:word" xmlns:w="http://schemas.openxmlformats.org/wordprocessingml/2006/main" xmlns:w14="http://schemas.microsoft.com/office/word/2010/wordml" xmlns:w15="http://schemas.microsoft.com/office/word/2012/wordml" xmlns:w16se="http://schemas.microsoft.com/office/word/2015/wordml/symex" xmlns:wpg="http://schemas.microsoft.com/office/word/2010/wordprocessingGroup" xmlns:wpi="http://schemas.microsoft.com/office/word/2010/wordprocessingInk" xmlns:wne="http://schemas.microsoft.com/office/word/2006/wordml" xmlns:wps="http://schemas.microsoft.com/office/word/2010/wordprocessingShape" mc:Ignorable="w14 w15 w16se wp14">
+<w:footnotes xmlns:wpc="http://schemas.microsoft.com/office/word/2010/wordprocessingCanvas" xmlns:mo="http://schemas.microsoft.com/office/mac/office/2008/main" xmlns:mc="http://schemas.openxmlformats.org/markup-compatibility/2006" xmlns:mv="urn:schemas-microsoft-com:mac:vml" xmlns:o="urn:schemas-microsoft-com:office:office" xmlns:r="http://schemas.openxmlformats.org/officeDocument/2006/relationships" xmlns:m="http://schemas.openxmlformats.org/officeDocument/2006/math" xmlns:v="urn:schemas-microsoft-com:vml" xmlns:wp14="http://schemas.microsoft.com/office/word/2010/wordprocessingDrawing" xmlns:wp="http://schemas.openxmlformats.org/drawingml/2006/wordprocessingDrawing" xmlns:w10="urn:schemas-microsoft-com:office:word" xmlns:w="http://schemas.openxmlformats.org/wordprocessingml/2006/main" xmlns:w14="http://schemas.microsoft.com/office/word/2010/wordml" xmlns:w15="http://schemas.microsoft.com/office/word/2012/wordml" xmlns:wpg="http://schemas.microsoft.com/office/word/2010/wordprocessingGroup" xmlns:wpi="http://schemas.microsoft.com/office/word/2010/wordprocessingInk" xmlns:wne="http://schemas.microsoft.com/office/word/2006/wordml" xmlns:wps="http://schemas.microsoft.com/office/word/2010/wordprocessingShape" mc:Ignorable="w14 w15 wp14">
   <w:footnote w:type="separator" w:id="-1">
     <w:p>
       <w:pPr>
@@ -4778,7 +4849,7 @@
 </file>
 
 <file path=word/header1.xml><?xml version="1.0" encoding="utf-8"?>
-<w:hdr xmlns:wpc="http://schemas.microsoft.com/office/word/2010/wordprocessingCanvas" xmlns:cx="http://schemas.microsoft.com/office/drawing/2014/chartex" xmlns:cx1="http://schemas.microsoft.com/office/drawing/2015/9/8/chartex" xmlns:cx2="http://schemas.microsoft.com/office/drawing/2015/10/21/chartex" xmlns:cx3="http://schemas.microsoft.com/office/drawing/2016/5/9/chartex" xmlns:cx4="http://schemas.microsoft.com/office/drawing/2016/5/10/chartex" xmlns:cx5="http://schemas.microsoft.com/office/drawing/2016/5/11/chartex" xmlns:cx6="http://schemas.microsoft.com/office/drawing/2016/5/12/chartex" xmlns:cx7="http://schemas.microsoft.com/office/drawing/2016/5/13/chartex" xmlns:cx8="http://schemas.microsoft.com/office/drawing/2016/5/14/chartex" xmlns:mc="http://schemas.openxmlformats.org/markup-compatibility/2006" xmlns:aink="http://schemas.microsoft.com/office/drawing/2016/ink" xmlns:am3d="http://schemas.microsoft.com/office/drawing/2017/model3d" xmlns:o="urn:schemas-microsoft-com:office:office" xmlns:r="http://schemas.openxmlformats.org/officeDocument/2006/relationships" xmlns:m="http://schemas.openxmlformats.org/officeDocument/2006/math" xmlns:v="urn:schemas-microsoft-com:vml" xmlns:wp14="http://schemas.microsoft.com/office/word/2010/wordprocessingDrawing" xmlns:wp="http://schemas.openxmlformats.org/drawingml/2006/wordprocessingDrawing" xmlns:w10="urn:schemas-microsoft-com:office:word" xmlns:w="http://schemas.openxmlformats.org/wordprocessingml/2006/main" xmlns:w14="http://schemas.microsoft.com/office/word/2010/wordml" xmlns:w15="http://schemas.microsoft.com/office/word/2012/wordml" xmlns:w16se="http://schemas.microsoft.com/office/word/2015/wordml/symex" xmlns:wpg="http://schemas.microsoft.com/office/word/2010/wordprocessingGroup" xmlns:wpi="http://schemas.microsoft.com/office/word/2010/wordprocessingInk" xmlns:wne="http://schemas.microsoft.com/office/word/2006/wordml" xmlns:wps="http://schemas.microsoft.com/office/word/2010/wordprocessingShape" mc:Ignorable="w14 w15 w16se wp14">
+<w:hdr xmlns:wpc="http://schemas.microsoft.com/office/word/2010/wordprocessingCanvas" xmlns:mo="http://schemas.microsoft.com/office/mac/office/2008/main" xmlns:mc="http://schemas.openxmlformats.org/markup-compatibility/2006" xmlns:mv="urn:schemas-microsoft-com:mac:vml" xmlns:o="urn:schemas-microsoft-com:office:office" xmlns:r="http://schemas.openxmlformats.org/officeDocument/2006/relationships" xmlns:m="http://schemas.openxmlformats.org/officeDocument/2006/math" xmlns:v="urn:schemas-microsoft-com:vml" xmlns:wp14="http://schemas.microsoft.com/office/word/2010/wordprocessingDrawing" xmlns:wp="http://schemas.openxmlformats.org/drawingml/2006/wordprocessingDrawing" xmlns:w10="urn:schemas-microsoft-com:office:word" xmlns:w="http://schemas.openxmlformats.org/wordprocessingml/2006/main" xmlns:w14="http://schemas.microsoft.com/office/word/2010/wordml" xmlns:w15="http://schemas.microsoft.com/office/word/2012/wordml" xmlns:wpg="http://schemas.microsoft.com/office/word/2010/wordprocessingGroup" xmlns:wpi="http://schemas.microsoft.com/office/word/2010/wordprocessingInk" xmlns:wne="http://schemas.microsoft.com/office/word/2006/wordml" xmlns:wps="http://schemas.microsoft.com/office/word/2010/wordprocessingShape" mc:Ignorable="w14 w15 wp14">
   <w:p>
     <w:pPr>
       <w:pStyle w:val="Header"/>
@@ -4788,7 +4859,7 @@
 </file>
 
 <file path=word/header2.xml><?xml version="1.0" encoding="utf-8"?>
-<w:hdr xmlns:wpc="http://schemas.microsoft.com/office/word/2010/wordprocessingCanvas" xmlns:cx="http://schemas.microsoft.com/office/drawing/2014/chartex" xmlns:cx1="http://schemas.microsoft.com/office/drawing/2015/9/8/chartex" xmlns:cx2="http://schemas.microsoft.com/office/drawing/2015/10/21/chartex" xmlns:cx3="http://schemas.microsoft.com/office/drawing/2016/5/9/chartex" xmlns:cx4="http://schemas.microsoft.com/office/drawing/2016/5/10/chartex" xmlns:cx5="http://schemas.microsoft.com/office/drawing/2016/5/11/chartex" xmlns:cx6="http://schemas.microsoft.com/office/drawing/2016/5/12/chartex" xmlns:cx7="http://schemas.microsoft.com/office/drawing/2016/5/13/chartex" xmlns:cx8="http://schemas.microsoft.com/office/drawing/2016/5/14/chartex" xmlns:mc="http://schemas.openxmlformats.org/markup-compatibility/2006" xmlns:aink="http://schemas.microsoft.com/office/drawing/2016/ink" xmlns:am3d="http://schemas.microsoft.com/office/drawing/2017/model3d" xmlns:o="urn:schemas-microsoft-com:office:office" xmlns:r="http://schemas.openxmlformats.org/officeDocument/2006/relationships" xmlns:m="http://schemas.openxmlformats.org/officeDocument/2006/math" xmlns:v="urn:schemas-microsoft-com:vml" xmlns:wp14="http://schemas.microsoft.com/office/word/2010/wordprocessingDrawing" xmlns:wp="http://schemas.openxmlformats.org/drawingml/2006/wordprocessingDrawing" xmlns:w10="urn:schemas-microsoft-com:office:word" xmlns:w="http://schemas.openxmlformats.org/wordprocessingml/2006/main" xmlns:w14="http://schemas.microsoft.com/office/word/2010/wordml" xmlns:w15="http://schemas.microsoft.com/office/word/2012/wordml" xmlns:w16se="http://schemas.microsoft.com/office/word/2015/wordml/symex" xmlns:wpg="http://schemas.microsoft.com/office/word/2010/wordprocessingGroup" xmlns:wpi="http://schemas.microsoft.com/office/word/2010/wordprocessingInk" xmlns:wne="http://schemas.microsoft.com/office/word/2006/wordml" xmlns:wps="http://schemas.microsoft.com/office/word/2010/wordprocessingShape" mc:Ignorable="w14 w15 w16se wp14">
+<w:hdr xmlns:wpc="http://schemas.microsoft.com/office/word/2010/wordprocessingCanvas" xmlns:mo="http://schemas.microsoft.com/office/mac/office/2008/main" xmlns:mc="http://schemas.openxmlformats.org/markup-compatibility/2006" xmlns:mv="urn:schemas-microsoft-com:mac:vml" xmlns:o="urn:schemas-microsoft-com:office:office" xmlns:r="http://schemas.openxmlformats.org/officeDocument/2006/relationships" xmlns:m="http://schemas.openxmlformats.org/officeDocument/2006/math" xmlns:v="urn:schemas-microsoft-com:vml" xmlns:wp14="http://schemas.microsoft.com/office/word/2010/wordprocessingDrawing" xmlns:wp="http://schemas.openxmlformats.org/drawingml/2006/wordprocessingDrawing" xmlns:w10="urn:schemas-microsoft-com:office:word" xmlns:w="http://schemas.openxmlformats.org/wordprocessingml/2006/main" xmlns:w14="http://schemas.microsoft.com/office/word/2010/wordml" xmlns:w15="http://schemas.microsoft.com/office/word/2012/wordml" xmlns:wpg="http://schemas.microsoft.com/office/word/2010/wordprocessingGroup" xmlns:wpi="http://schemas.microsoft.com/office/word/2010/wordprocessingInk" xmlns:wne="http://schemas.microsoft.com/office/word/2006/wordml" xmlns:wps="http://schemas.microsoft.com/office/word/2010/wordprocessingShape" mc:Ignorable="w14 w15 wp14">
   <w:p>
     <w:pPr>
       <w:pStyle w:val="Header"/>
@@ -4796,7 +4867,7 @@
     <w:r>
       <w:rPr>
         <w:noProof/>
-        <w:lang w:eastAsia="de-CH"/>
+        <w:lang w:val="en-US"/>
       </w:rPr>
       <w:drawing>
         <wp:anchor distT="0" distB="0" distL="114300" distR="114300" simplePos="0" relativeHeight="251657216" behindDoc="0" locked="1" layoutInCell="1" allowOverlap="1" wp14:anchorId="73B8FFCC" wp14:editId="25594647">
@@ -4863,7 +4934,7 @@
 </file>
 
 <file path=word/header3.xml><?xml version="1.0" encoding="utf-8"?>
-<w:hdr xmlns:wpc="http://schemas.microsoft.com/office/word/2010/wordprocessingCanvas" xmlns:cx="http://schemas.microsoft.com/office/drawing/2014/chartex" xmlns:cx1="http://schemas.microsoft.com/office/drawing/2015/9/8/chartex" xmlns:cx2="http://schemas.microsoft.com/office/drawing/2015/10/21/chartex" xmlns:cx3="http://schemas.microsoft.com/office/drawing/2016/5/9/chartex" xmlns:cx4="http://schemas.microsoft.com/office/drawing/2016/5/10/chartex" xmlns:cx5="http://schemas.microsoft.com/office/drawing/2016/5/11/chartex" xmlns:cx6="http://schemas.microsoft.com/office/drawing/2016/5/12/chartex" xmlns:cx7="http://schemas.microsoft.com/office/drawing/2016/5/13/chartex" xmlns:cx8="http://schemas.microsoft.com/office/drawing/2016/5/14/chartex" xmlns:mc="http://schemas.openxmlformats.org/markup-compatibility/2006" xmlns:aink="http://schemas.microsoft.com/office/drawing/2016/ink" xmlns:am3d="http://schemas.microsoft.com/office/drawing/2017/model3d" xmlns:o="urn:schemas-microsoft-com:office:office" xmlns:r="http://schemas.openxmlformats.org/officeDocument/2006/relationships" xmlns:m="http://schemas.openxmlformats.org/officeDocument/2006/math" xmlns:v="urn:schemas-microsoft-com:vml" xmlns:wp14="http://schemas.microsoft.com/office/word/2010/wordprocessingDrawing" xmlns:wp="http://schemas.openxmlformats.org/drawingml/2006/wordprocessingDrawing" xmlns:w10="urn:schemas-microsoft-com:office:word" xmlns:w="http://schemas.openxmlformats.org/wordprocessingml/2006/main" xmlns:w14="http://schemas.microsoft.com/office/word/2010/wordml" xmlns:w15="http://schemas.microsoft.com/office/word/2012/wordml" xmlns:w16se="http://schemas.microsoft.com/office/word/2015/wordml/symex" xmlns:wpg="http://schemas.microsoft.com/office/word/2010/wordprocessingGroup" xmlns:wpi="http://schemas.microsoft.com/office/word/2010/wordprocessingInk" xmlns:wne="http://schemas.microsoft.com/office/word/2006/wordml" xmlns:wps="http://schemas.microsoft.com/office/word/2010/wordprocessingShape" mc:Ignorable="w14 w15 w16se wp14">
+<w:hdr xmlns:wpc="http://schemas.microsoft.com/office/word/2010/wordprocessingCanvas" xmlns:mo="http://schemas.microsoft.com/office/mac/office/2008/main" xmlns:mc="http://schemas.openxmlformats.org/markup-compatibility/2006" xmlns:mv="urn:schemas-microsoft-com:mac:vml" xmlns:o="urn:schemas-microsoft-com:office:office" xmlns:r="http://schemas.openxmlformats.org/officeDocument/2006/relationships" xmlns:m="http://schemas.openxmlformats.org/officeDocument/2006/math" xmlns:v="urn:schemas-microsoft-com:vml" xmlns:wp14="http://schemas.microsoft.com/office/word/2010/wordprocessingDrawing" xmlns:wp="http://schemas.openxmlformats.org/drawingml/2006/wordprocessingDrawing" xmlns:w10="urn:schemas-microsoft-com:office:word" xmlns:w="http://schemas.openxmlformats.org/wordprocessingml/2006/main" xmlns:w14="http://schemas.microsoft.com/office/word/2010/wordml" xmlns:w15="http://schemas.microsoft.com/office/word/2012/wordml" xmlns:wpg="http://schemas.microsoft.com/office/word/2010/wordprocessingGroup" xmlns:wpi="http://schemas.microsoft.com/office/word/2010/wordprocessingInk" xmlns:wne="http://schemas.microsoft.com/office/word/2006/wordml" xmlns:wps="http://schemas.microsoft.com/office/word/2010/wordprocessingShape" mc:Ignorable="w14 w15 wp14">
   <w:p>
     <w:pPr>
       <w:pStyle w:val="Header"/>
@@ -4872,7 +4943,7 @@
     <w:r>
       <w:rPr>
         <w:noProof/>
-        <w:lang w:eastAsia="de-CH"/>
+        <w:lang w:val="en-US"/>
       </w:rPr>
       <w:drawing>
         <wp:anchor distT="0" distB="0" distL="114300" distR="114300" simplePos="0" relativeHeight="251659264" behindDoc="0" locked="1" layoutInCell="1" allowOverlap="1" wp14:anchorId="1EE34070" wp14:editId="7D812C9C">
@@ -4937,7 +5008,7 @@
     <w:r>
       <w:rPr>
         <w:noProof/>
-        <w:lang w:eastAsia="de-CH"/>
+        <w:lang w:val="en-US"/>
       </w:rPr>
       <w:drawing>
         <wp:anchor distT="0" distB="0" distL="114300" distR="114300" simplePos="0" relativeHeight="251656192" behindDoc="0" locked="1" layoutInCell="1" allowOverlap="1" wp14:anchorId="0F2BD1AC" wp14:editId="50EA61A0">
@@ -5007,8 +5078,8 @@
 </file>
 
 <file path=word/numbering.xml><?xml version="1.0" encoding="utf-8"?>
-<w:numbering xmlns:wpc="http://schemas.microsoft.com/office/word/2010/wordprocessingCanvas" xmlns:cx="http://schemas.microsoft.com/office/drawing/2014/chartex" xmlns:cx1="http://schemas.microsoft.com/office/drawing/2015/9/8/chartex" xmlns:cx2="http://schemas.microsoft.com/office/drawing/2015/10/21/chartex" xmlns:cx3="http://schemas.microsoft.com/office/drawing/2016/5/9/chartex" xmlns:cx4="http://schemas.microsoft.com/office/drawing/2016/5/10/chartex" xmlns:cx5="http://schemas.microsoft.com/office/drawing/2016/5/11/chartex" xmlns:cx6="http://schemas.microsoft.com/office/drawing/2016/5/12/chartex" xmlns:cx7="http://schemas.microsoft.com/office/drawing/2016/5/13/chartex" xmlns:cx8="http://schemas.microsoft.com/office/drawing/2016/5/14/chartex" xmlns:mc="http://schemas.openxmlformats.org/markup-compatibility/2006" xmlns:aink="http://schemas.microsoft.com/office/drawing/2016/ink" xmlns:am3d="http://schemas.microsoft.com/office/drawing/2017/model3d" xmlns:o="urn:schemas-microsoft-com:office:office" xmlns:r="http://schemas.openxmlformats.org/officeDocument/2006/relationships" xmlns:m="http://schemas.openxmlformats.org/officeDocument/2006/math" xmlns:v="urn:schemas-microsoft-com:vml" xmlns:wp14="http://schemas.microsoft.com/office/word/2010/wordprocessingDrawing" xmlns:wp="http://schemas.openxmlformats.org/drawingml/2006/wordprocessingDrawing" xmlns:w10="urn:schemas-microsoft-com:office:word" xmlns:w="http://schemas.openxmlformats.org/wordprocessingml/2006/main" xmlns:w14="http://schemas.microsoft.com/office/word/2010/wordml" xmlns:w15="http://schemas.microsoft.com/office/word/2012/wordml" xmlns:w16se="http://schemas.microsoft.com/office/word/2015/wordml/symex" xmlns:wpg="http://schemas.microsoft.com/office/word/2010/wordprocessingGroup" xmlns:wpi="http://schemas.microsoft.com/office/word/2010/wordprocessingInk" xmlns:wne="http://schemas.microsoft.com/office/word/2006/wordml" xmlns:wps="http://schemas.microsoft.com/office/word/2010/wordprocessingShape" mc:Ignorable="w14 w15 w16se wp14">
-  <w:abstractNum w:abstractNumId="0" w15:restartNumberingAfterBreak="0">
+<w:numbering xmlns:wpc="http://schemas.microsoft.com/office/word/2010/wordprocessingCanvas" xmlns:mo="http://schemas.microsoft.com/office/mac/office/2008/main" xmlns:mc="http://schemas.openxmlformats.org/markup-compatibility/2006" xmlns:mv="urn:schemas-microsoft-com:mac:vml" xmlns:o="urn:schemas-microsoft-com:office:office" xmlns:r="http://schemas.openxmlformats.org/officeDocument/2006/relationships" xmlns:m="http://schemas.openxmlformats.org/officeDocument/2006/math" xmlns:v="urn:schemas-microsoft-com:vml" xmlns:wp14="http://schemas.microsoft.com/office/word/2010/wordprocessingDrawing" xmlns:wp="http://schemas.openxmlformats.org/drawingml/2006/wordprocessingDrawing" xmlns:w10="urn:schemas-microsoft-com:office:word" xmlns:w="http://schemas.openxmlformats.org/wordprocessingml/2006/main" xmlns:w14="http://schemas.microsoft.com/office/word/2010/wordml" xmlns:w15="http://schemas.microsoft.com/office/word/2012/wordml" xmlns:wpg="http://schemas.microsoft.com/office/word/2010/wordprocessingGroup" xmlns:wpi="http://schemas.microsoft.com/office/word/2010/wordprocessingInk" xmlns:wne="http://schemas.microsoft.com/office/word/2006/wordml" xmlns:wps="http://schemas.microsoft.com/office/word/2010/wordprocessingShape" mc:Ignorable="w14 w15 wp14">
+  <w:abstractNum w:abstractNumId="0">
     <w:nsid w:val="FFFFFF7C"/>
     <w:multiLevelType w:val="singleLevel"/>
     <w:tmpl w:val="DE4A5F24"/>
@@ -5025,7 +5096,7 @@
       </w:pPr>
     </w:lvl>
   </w:abstractNum>
-  <w:abstractNum w:abstractNumId="1" w15:restartNumberingAfterBreak="0">
+  <w:abstractNum w:abstractNumId="1">
     <w:nsid w:val="FFFFFF7D"/>
     <w:multiLevelType w:val="singleLevel"/>
     <w:tmpl w:val="51EE7382"/>
@@ -5042,7 +5113,7 @@
       </w:pPr>
     </w:lvl>
   </w:abstractNum>
-  <w:abstractNum w:abstractNumId="2" w15:restartNumberingAfterBreak="0">
+  <w:abstractNum w:abstractNumId="2">
     <w:nsid w:val="FFFFFF7E"/>
     <w:multiLevelType w:val="singleLevel"/>
     <w:tmpl w:val="02084108"/>
@@ -5059,7 +5130,7 @@
       </w:pPr>
     </w:lvl>
   </w:abstractNum>
-  <w:abstractNum w:abstractNumId="3" w15:restartNumberingAfterBreak="0">
+  <w:abstractNum w:abstractNumId="3">
     <w:nsid w:val="FFFFFF7F"/>
     <w:multiLevelType w:val="singleLevel"/>
     <w:tmpl w:val="8F32F8B6"/>
@@ -5076,7 +5147,7 @@
       </w:pPr>
     </w:lvl>
   </w:abstractNum>
-  <w:abstractNum w:abstractNumId="4" w15:restartNumberingAfterBreak="0">
+  <w:abstractNum w:abstractNumId="4">
     <w:nsid w:val="FFFFFF80"/>
     <w:multiLevelType w:val="singleLevel"/>
     <w:tmpl w:val="420C28F0"/>
@@ -5097,7 +5168,7 @@
       </w:rPr>
     </w:lvl>
   </w:abstractNum>
-  <w:abstractNum w:abstractNumId="5" w15:restartNumberingAfterBreak="0">
+  <w:abstractNum w:abstractNumId="5">
     <w:nsid w:val="FFFFFF81"/>
     <w:multiLevelType w:val="singleLevel"/>
     <w:tmpl w:val="B24EE49A"/>
@@ -5118,7 +5189,7 @@
       </w:rPr>
     </w:lvl>
   </w:abstractNum>
-  <w:abstractNum w:abstractNumId="6" w15:restartNumberingAfterBreak="0">
+  <w:abstractNum w:abstractNumId="6">
     <w:nsid w:val="FFFFFF82"/>
     <w:multiLevelType w:val="singleLevel"/>
     <w:tmpl w:val="C31E0340"/>
@@ -5139,7 +5210,7 @@
       </w:rPr>
     </w:lvl>
   </w:abstractNum>
-  <w:abstractNum w:abstractNumId="7" w15:restartNumberingAfterBreak="0">
+  <w:abstractNum w:abstractNumId="7">
     <w:nsid w:val="FFFFFF83"/>
     <w:multiLevelType w:val="singleLevel"/>
     <w:tmpl w:val="364686D8"/>
@@ -5160,7 +5231,7 @@
       </w:rPr>
     </w:lvl>
   </w:abstractNum>
-  <w:abstractNum w:abstractNumId="8" w15:restartNumberingAfterBreak="0">
+  <w:abstractNum w:abstractNumId="8">
     <w:nsid w:val="FFFFFF88"/>
     <w:multiLevelType w:val="singleLevel"/>
     <w:tmpl w:val="5D9ED756"/>
@@ -5177,7 +5248,7 @@
       </w:pPr>
     </w:lvl>
   </w:abstractNum>
-  <w:abstractNum w:abstractNumId="9" w15:restartNumberingAfterBreak="0">
+  <w:abstractNum w:abstractNumId="9">
     <w:nsid w:val="FFFFFF89"/>
     <w:multiLevelType w:val="singleLevel"/>
     <w:tmpl w:val="33BADBA0"/>
@@ -5198,7 +5269,7 @@
       </w:rPr>
     </w:lvl>
   </w:abstractNum>
-  <w:abstractNum w:abstractNumId="10" w15:restartNumberingAfterBreak="0">
+  <w:abstractNum w:abstractNumId="10">
     <w:nsid w:val="0AEE7AC1"/>
     <w:multiLevelType w:val="multilevel"/>
     <w:tmpl w:val="EFDC717A"/>
@@ -5319,7 +5390,7 @@
       </w:pPr>
     </w:lvl>
   </w:abstractNum>
-  <w:abstractNum w:abstractNumId="11" w15:restartNumberingAfterBreak="0">
+  <w:abstractNum w:abstractNumId="11">
     <w:nsid w:val="10CA5743"/>
     <w:multiLevelType w:val="hybridMultilevel"/>
     <w:tmpl w:val="B6D48C76"/>
@@ -5432,7 +5503,7 @@
       </w:rPr>
     </w:lvl>
   </w:abstractNum>
-  <w:abstractNum w:abstractNumId="12" w15:restartNumberingAfterBreak="0">
+  <w:abstractNum w:abstractNumId="12">
     <w:nsid w:val="12D40AD2"/>
     <w:multiLevelType w:val="multilevel"/>
     <w:tmpl w:val="E73218A8"/>
@@ -5553,7 +5624,7 @@
       </w:pPr>
     </w:lvl>
   </w:abstractNum>
-  <w:abstractNum w:abstractNumId="13" w15:restartNumberingAfterBreak="0">
+  <w:abstractNum w:abstractNumId="13">
     <w:nsid w:val="152F513A"/>
     <w:multiLevelType w:val="multilevel"/>
     <w:tmpl w:val="E6FA8320"/>
@@ -5690,7 +5761,7 @@
       </w:rPr>
     </w:lvl>
   </w:abstractNum>
-  <w:abstractNum w:abstractNumId="14" w15:restartNumberingAfterBreak="0">
+  <w:abstractNum w:abstractNumId="14">
     <w:nsid w:val="188E2BED"/>
     <w:multiLevelType w:val="hybridMultilevel"/>
     <w:tmpl w:val="53241D16"/>
@@ -5811,7 +5882,7 @@
       </w:pPr>
     </w:lvl>
   </w:abstractNum>
-  <w:abstractNum w:abstractNumId="15" w15:restartNumberingAfterBreak="0">
+  <w:abstractNum w:abstractNumId="15">
     <w:nsid w:val="18E77F37"/>
     <w:multiLevelType w:val="hybridMultilevel"/>
     <w:tmpl w:val="DA104994"/>
@@ -5924,7 +5995,7 @@
       </w:rPr>
     </w:lvl>
   </w:abstractNum>
-  <w:abstractNum w:abstractNumId="16" w15:restartNumberingAfterBreak="0">
+  <w:abstractNum w:abstractNumId="16">
     <w:nsid w:val="199F1A53"/>
     <w:multiLevelType w:val="multilevel"/>
     <w:tmpl w:val="76003A9A"/>
@@ -6045,7 +6116,7 @@
       </w:pPr>
     </w:lvl>
   </w:abstractNum>
-  <w:abstractNum w:abstractNumId="17" w15:restartNumberingAfterBreak="0">
+  <w:abstractNum w:abstractNumId="17">
     <w:nsid w:val="1DB1457B"/>
     <w:multiLevelType w:val="multilevel"/>
     <w:tmpl w:val="0807001D"/>
@@ -6158,7 +6229,7 @@
       </w:pPr>
     </w:lvl>
   </w:abstractNum>
-  <w:abstractNum w:abstractNumId="18" w15:restartNumberingAfterBreak="0">
+  <w:abstractNum w:abstractNumId="18">
     <w:nsid w:val="1DD52398"/>
     <w:multiLevelType w:val="multilevel"/>
     <w:tmpl w:val="0807001D"/>
@@ -6271,7 +6342,7 @@
       </w:pPr>
     </w:lvl>
   </w:abstractNum>
-  <w:abstractNum w:abstractNumId="19" w15:restartNumberingAfterBreak="0">
+  <w:abstractNum w:abstractNumId="19">
     <w:nsid w:val="253A6286"/>
     <w:multiLevelType w:val="hybridMultilevel"/>
     <w:tmpl w:val="ED66FC9A"/>
@@ -6384,7 +6455,7 @@
       </w:rPr>
     </w:lvl>
   </w:abstractNum>
-  <w:abstractNum w:abstractNumId="20" w15:restartNumberingAfterBreak="0">
+  <w:abstractNum w:abstractNumId="20">
     <w:nsid w:val="26747815"/>
     <w:multiLevelType w:val="multilevel"/>
     <w:tmpl w:val="0807001D"/>
@@ -6497,7 +6568,7 @@
       </w:pPr>
     </w:lvl>
   </w:abstractNum>
-  <w:abstractNum w:abstractNumId="21" w15:restartNumberingAfterBreak="0">
+  <w:abstractNum w:abstractNumId="21">
     <w:nsid w:val="27A80646"/>
     <w:multiLevelType w:val="multilevel"/>
     <w:tmpl w:val="C2884D06"/>
@@ -6636,7 +6707,7 @@
       </w:rPr>
     </w:lvl>
   </w:abstractNum>
-  <w:abstractNum w:abstractNumId="22" w15:restartNumberingAfterBreak="0">
+  <w:abstractNum w:abstractNumId="22">
     <w:nsid w:val="2BF87341"/>
     <w:multiLevelType w:val="multilevel"/>
     <w:tmpl w:val="83F0EDE8"/>
@@ -6776,7 +6847,7 @@
       </w:rPr>
     </w:lvl>
   </w:abstractNum>
-  <w:abstractNum w:abstractNumId="23" w15:restartNumberingAfterBreak="0">
+  <w:abstractNum w:abstractNumId="23">
     <w:nsid w:val="35507CD4"/>
     <w:multiLevelType w:val="hybridMultilevel"/>
     <w:tmpl w:val="8C0080D2"/>
@@ -6888,7 +6959,7 @@
       </w:rPr>
     </w:lvl>
   </w:abstractNum>
-  <w:abstractNum w:abstractNumId="24" w15:restartNumberingAfterBreak="0">
+  <w:abstractNum w:abstractNumId="24">
     <w:nsid w:val="39135B2B"/>
     <w:multiLevelType w:val="multilevel"/>
     <w:tmpl w:val="0807001D"/>
@@ -7001,7 +7072,7 @@
       </w:pPr>
     </w:lvl>
   </w:abstractNum>
-  <w:abstractNum w:abstractNumId="25" w15:restartNumberingAfterBreak="0">
+  <w:abstractNum w:abstractNumId="25">
     <w:nsid w:val="3C3F7338"/>
     <w:multiLevelType w:val="multilevel"/>
     <w:tmpl w:val="7682CBCE"/>
@@ -7138,7 +7209,7 @@
       </w:rPr>
     </w:lvl>
   </w:abstractNum>
-  <w:abstractNum w:abstractNumId="26" w15:restartNumberingAfterBreak="0">
+  <w:abstractNum w:abstractNumId="26">
     <w:nsid w:val="3F363305"/>
     <w:multiLevelType w:val="multilevel"/>
     <w:tmpl w:val="727C6224"/>
@@ -7275,7 +7346,7 @@
       </w:rPr>
     </w:lvl>
   </w:abstractNum>
-  <w:abstractNum w:abstractNumId="27" w15:restartNumberingAfterBreak="0">
+  <w:abstractNum w:abstractNumId="27">
     <w:nsid w:val="40780DDA"/>
     <w:multiLevelType w:val="multilevel"/>
     <w:tmpl w:val="129061F0"/>
@@ -7412,7 +7483,7 @@
       </w:rPr>
     </w:lvl>
   </w:abstractNum>
-  <w:abstractNum w:abstractNumId="28" w15:restartNumberingAfterBreak="0">
+  <w:abstractNum w:abstractNumId="28">
     <w:nsid w:val="44A37512"/>
     <w:multiLevelType w:val="hybridMultilevel"/>
     <w:tmpl w:val="0C4297D8"/>
@@ -7525,7 +7596,7 @@
       </w:rPr>
     </w:lvl>
   </w:abstractNum>
-  <w:abstractNum w:abstractNumId="29" w15:restartNumberingAfterBreak="0">
+  <w:abstractNum w:abstractNumId="29">
     <w:nsid w:val="497C53A1"/>
     <w:multiLevelType w:val="multilevel"/>
     <w:tmpl w:val="B23E78CC"/>
@@ -7646,7 +7717,7 @@
       </w:pPr>
     </w:lvl>
   </w:abstractNum>
-  <w:abstractNum w:abstractNumId="30" w15:restartNumberingAfterBreak="0">
+  <w:abstractNum w:abstractNumId="30">
     <w:nsid w:val="4BDA1F90"/>
     <w:multiLevelType w:val="multilevel"/>
     <w:tmpl w:val="0807001D"/>
@@ -7759,7 +7830,7 @@
       </w:pPr>
     </w:lvl>
   </w:abstractNum>
-  <w:abstractNum w:abstractNumId="31" w15:restartNumberingAfterBreak="0">
+  <w:abstractNum w:abstractNumId="31">
     <w:nsid w:val="5B9E7569"/>
     <w:multiLevelType w:val="hybridMultilevel"/>
     <w:tmpl w:val="56D6B474"/>
@@ -7872,7 +7943,7 @@
       </w:rPr>
     </w:lvl>
   </w:abstractNum>
-  <w:abstractNum w:abstractNumId="32" w15:restartNumberingAfterBreak="0">
+  <w:abstractNum w:abstractNumId="32">
     <w:nsid w:val="5C921071"/>
     <w:multiLevelType w:val="hybridMultilevel"/>
     <w:tmpl w:val="E7AC531C"/>
@@ -7964,7 +8035,7 @@
       </w:pPr>
     </w:lvl>
   </w:abstractNum>
-  <w:abstractNum w:abstractNumId="33" w15:restartNumberingAfterBreak="0">
+  <w:abstractNum w:abstractNumId="33">
     <w:nsid w:val="617E5CEA"/>
     <w:multiLevelType w:val="multilevel"/>
     <w:tmpl w:val="C4928BA0"/>
@@ -8104,7 +8175,7 @@
       </w:rPr>
     </w:lvl>
   </w:abstractNum>
-  <w:abstractNum w:abstractNumId="34" w15:restartNumberingAfterBreak="0">
+  <w:abstractNum w:abstractNumId="34">
     <w:nsid w:val="63FE647F"/>
     <w:multiLevelType w:val="multilevel"/>
     <w:tmpl w:val="B8F2C990"/>
@@ -8225,7 +8296,7 @@
       </w:pPr>
     </w:lvl>
   </w:abstractNum>
-  <w:abstractNum w:abstractNumId="35" w15:restartNumberingAfterBreak="0">
+  <w:abstractNum w:abstractNumId="35">
     <w:nsid w:val="68282258"/>
     <w:multiLevelType w:val="multilevel"/>
     <w:tmpl w:val="0807001F"/>
@@ -8338,7 +8409,7 @@
       </w:pPr>
     </w:lvl>
   </w:abstractNum>
-  <w:abstractNum w:abstractNumId="36" w15:restartNumberingAfterBreak="0">
+  <w:abstractNum w:abstractNumId="36">
     <w:nsid w:val="7BA82AF0"/>
     <w:multiLevelType w:val="multilevel"/>
     <w:tmpl w:val="0807001D"/>
@@ -8451,7 +8522,7 @@
       </w:pPr>
     </w:lvl>
   </w:abstractNum>
-  <w:abstractNum w:abstractNumId="37" w15:restartNumberingAfterBreak="0">
+  <w:abstractNum w:abstractNumId="37">
     <w:nsid w:val="7FBD4339"/>
     <w:multiLevelType w:val="multilevel"/>
     <w:tmpl w:val="0807001D"/>
@@ -8682,7 +8753,7 @@
 </file>
 
 <file path=word/styles.xml><?xml version="1.0" encoding="utf-8"?>
-<w:styles xmlns:mc="http://schemas.openxmlformats.org/markup-compatibility/2006" xmlns:r="http://schemas.openxmlformats.org/officeDocument/2006/relationships" xmlns:w="http://schemas.openxmlformats.org/wordprocessingml/2006/main" xmlns:w14="http://schemas.microsoft.com/office/word/2010/wordml" xmlns:w15="http://schemas.microsoft.com/office/word/2012/wordml" xmlns:w16se="http://schemas.microsoft.com/office/word/2015/wordml/symex" mc:Ignorable="w14 w15 w16se">
+<w:styles xmlns:mc="http://schemas.openxmlformats.org/markup-compatibility/2006" xmlns:r="http://schemas.openxmlformats.org/officeDocument/2006/relationships" xmlns:w="http://schemas.openxmlformats.org/wordprocessingml/2006/main" xmlns:w14="http://schemas.microsoft.com/office/word/2010/wordml" xmlns:w15="http://schemas.microsoft.com/office/word/2012/wordml" mc:Ignorable="w14 w15">
   <w:docDefaults>
     <w:rPrDefault>
       <w:rPr>
@@ -8692,7 +8763,7 @@
     </w:rPrDefault>
     <w:pPrDefault/>
   </w:docDefaults>
-  <w:latentStyles w:defLockedState="0" w:defUIPriority="99" w:defSemiHidden="0" w:defUnhideWhenUsed="0" w:defQFormat="0" w:count="375">
+  <w:latentStyles w:defLockedState="0" w:defUIPriority="99" w:defSemiHidden="0" w:defUnhideWhenUsed="0" w:defQFormat="0" w:count="382">
     <w:lsdException w:name="Normal" w:uiPriority="0" w:qFormat="1"/>
     <w:lsdException w:name="heading 1" w:uiPriority="9" w:qFormat="1"/>
     <w:lsdException w:name="heading 2" w:uiPriority="9" w:qFormat="1"/>
@@ -8798,6 +8869,7 @@
     <w:lsdException w:name="HTML Sample" w:semiHidden="1" w:unhideWhenUsed="1"/>
     <w:lsdException w:name="HTML Typewriter" w:semiHidden="1" w:unhideWhenUsed="1"/>
     <w:lsdException w:name="HTML Variable" w:semiHidden="1" w:unhideWhenUsed="1"/>
+    <w:lsdException w:name="Normal Table" w:semiHidden="1" w:unhideWhenUsed="1"/>
     <w:lsdException w:name="annotation subject" w:semiHidden="1" w:unhideWhenUsed="1"/>
     <w:lsdException w:name="No List" w:semiHidden="1" w:unhideWhenUsed="1"/>
     <w:lsdException w:name="Outline List 1" w:semiHidden="1" w:unhideWhenUsed="1"/>
@@ -8841,8 +8913,10 @@
     <w:lsdException w:name="Table Elegant" w:semiHidden="1" w:unhideWhenUsed="1"/>
     <w:lsdException w:name="Table Professional" w:semiHidden="1" w:unhideWhenUsed="1"/>
     <w:lsdException w:name="Table Subtle 1" w:semiHidden="1" w:unhideWhenUsed="1"/>
+    <w:lsdException w:name="Table Subtle 2" w:semiHidden="1" w:unhideWhenUsed="1"/>
     <w:lsdException w:name="Table Web 1" w:semiHidden="1" w:unhideWhenUsed="1"/>
     <w:lsdException w:name="Table Web 2" w:semiHidden="1" w:unhideWhenUsed="1"/>
+    <w:lsdException w:name="Table Web 3" w:semiHidden="1" w:unhideWhenUsed="1"/>
     <w:lsdException w:name="Balloon Text" w:semiHidden="1" w:unhideWhenUsed="1"/>
     <w:lsdException w:name="Table Grid" w:uiPriority="59"/>
     <w:lsdException w:name="Table Theme" w:semiHidden="1" w:unhideWhenUsed="1"/>
@@ -9063,8 +9137,6 @@
     <w:lsdException w:name="List Table 7 Colorful Accent 6" w:uiPriority="52"/>
     <w:lsdException w:name="Mention" w:semiHidden="1" w:unhideWhenUsed="1"/>
     <w:lsdException w:name="Smart Hyperlink" w:semiHidden="1" w:unhideWhenUsed="1"/>
-    <w:lsdException w:name="Hashtag" w:semiHidden="1" w:unhideWhenUsed="1"/>
-    <w:lsdException w:name="Unresolved Mention" w:semiHidden="1" w:unhideWhenUsed="1"/>
   </w:latentStyles>
   <w:style w:type="paragraph" w:default="1" w:styleId="Normal">
     <w:name w:val="Normal"/>
@@ -9349,8 +9421,11 @@
       <w:sz w:val="19"/>
     </w:rPr>
     <w:tblPr>
+      <w:tblInd w:w="0" w:type="dxa"/>
       <w:tblCellMar>
+        <w:top w:w="0" w:type="dxa"/>
         <w:left w:w="0" w:type="dxa"/>
+        <w:bottom w:w="0" w:type="dxa"/>
         <w:right w:w="0" w:type="dxa"/>
       </w:tblCellMar>
     </w:tblPr>
@@ -9788,6 +9863,7 @@
     <w:tblPr>
       <w:tblStyleRowBandSize w:val="1"/>
       <w:tblStyleColBandSize w:val="1"/>
+      <w:tblInd w:w="0" w:type="dxa"/>
       <w:tblBorders>
         <w:top w:val="single" w:sz="4" w:space="0" w:color="999999"/>
         <w:left w:val="single" w:sz="4" w:space="0" w:color="999999"/>
@@ -9796,6 +9872,12 @@
         <w:insideH w:val="single" w:sz="4" w:space="0" w:color="999999"/>
         <w:insideV w:val="single" w:sz="4" w:space="0" w:color="999999"/>
       </w:tblBorders>
+      <w:tblCellMar>
+        <w:top w:w="0" w:type="dxa"/>
+        <w:left w:w="108" w:type="dxa"/>
+        <w:bottom w:w="0" w:type="dxa"/>
+        <w:right w:w="108" w:type="dxa"/>
+      </w:tblCellMar>
     </w:tblPr>
     <w:tblStylePr w:type="firstRow">
       <w:rPr>
@@ -9857,6 +9939,7 @@
     <w:tblPr>
       <w:tblStyleRowBandSize w:val="1"/>
       <w:tblStyleColBandSize w:val="1"/>
+      <w:tblInd w:w="0" w:type="dxa"/>
       <w:tblBorders>
         <w:top w:val="single" w:sz="4" w:space="0" w:color="FFFFFF"/>
         <w:left w:val="single" w:sz="4" w:space="0" w:color="FFFFFF"/>
@@ -9865,6 +9948,12 @@
         <w:insideH w:val="single" w:sz="4" w:space="0" w:color="FFFFFF"/>
         <w:insideV w:val="single" w:sz="4" w:space="0" w:color="FFFFFF"/>
       </w:tblBorders>
+      <w:tblCellMar>
+        <w:top w:w="0" w:type="dxa"/>
+        <w:left w:w="108" w:type="dxa"/>
+        <w:bottom w:w="0" w:type="dxa"/>
+        <w:right w:w="108" w:type="dxa"/>
+      </w:tblCellMar>
     </w:tblPr>
     <w:tcPr>
       <w:shd w:val="clear" w:color="auto" w:fill="EDEDED"/>
@@ -9960,6 +10049,7 @@
     <w:tblPr>
       <w:tblStyleRowBandSize w:val="1"/>
       <w:tblStyleColBandSize w:val="1"/>
+      <w:tblInd w:w="0" w:type="dxa"/>
       <w:tblBorders>
         <w:top w:val="single" w:sz="8" w:space="0" w:color="BBBBBB"/>
         <w:left w:val="single" w:sz="8" w:space="0" w:color="BBBBBB"/>
@@ -9967,6 +10057,12 @@
         <w:right w:val="single" w:sz="8" w:space="0" w:color="BBBBBB"/>
         <w:insideH w:val="single" w:sz="8" w:space="0" w:color="BBBBBB"/>
       </w:tblBorders>
+      <w:tblCellMar>
+        <w:top w:w="0" w:type="dxa"/>
+        <w:left w:w="108" w:type="dxa"/>
+        <w:bottom w:w="0" w:type="dxa"/>
+        <w:right w:w="108" w:type="dxa"/>
+      </w:tblCellMar>
     </w:tblPr>
     <w:tblStylePr w:type="firstRow">
       <w:pPr>
@@ -10056,6 +10152,7 @@
     <w:tblPr>
       <w:tblStyleRowBandSize w:val="1"/>
       <w:tblStyleColBandSize w:val="1"/>
+      <w:tblInd w:w="0" w:type="dxa"/>
       <w:tblBorders>
         <w:top w:val="single" w:sz="4" w:space="0" w:color="9CC2E5"/>
         <w:left w:val="single" w:sz="4" w:space="0" w:color="9CC2E5"/>
@@ -10064,6 +10161,12 @@
         <w:insideH w:val="single" w:sz="4" w:space="0" w:color="9CC2E5"/>
         <w:insideV w:val="single" w:sz="4" w:space="0" w:color="9CC2E5"/>
       </w:tblBorders>
+      <w:tblCellMar>
+        <w:top w:w="0" w:type="dxa"/>
+        <w:left w:w="108" w:type="dxa"/>
+        <w:bottom w:w="0" w:type="dxa"/>
+        <w:right w:w="108" w:type="dxa"/>
+      </w:tblCellMar>
     </w:tblPr>
     <w:tblStylePr w:type="firstRow">
       <w:rPr>
@@ -10488,7 +10591,7 @@
 </file>
 
 <file path=customXml/itemProps1.xml><?xml version="1.0" encoding="utf-8"?>
-<ds:datastoreItem xmlns:ds="http://schemas.openxmlformats.org/officeDocument/2006/customXml" ds:itemID="{58CA236B-060F-4C4A-865E-174420BB1192}">
+<ds:datastoreItem xmlns:ds="http://schemas.openxmlformats.org/officeDocument/2006/customXml" ds:itemID="{E67585A2-38E3-8A4A-893E-C963B68823F9}">
   <ds:schemaRefs>
     <ds:schemaRef ds:uri="http://schemas.openxmlformats.org/officeDocument/2006/bibliography"/>
   </ds:schemaRefs>

</xml_diff>